<commit_message>
Moved flags into StepNumber
</commit_message>
<xml_diff>
--- a/LbcbPlugin Data Organization.docx
+++ b/LbcbPlugin Data Organization.docx
@@ -1,6 +1,6 @@
 
 <file path=word/document.xml><?xml version="1.0" encoding="utf-8"?>
-<w:document xmlns:wpc="http://schemas.microsoft.com/office/word/2010/wordprocessingCanvas" xmlns:mc="http://schemas.openxmlformats.org/markup-compatibility/2006" xmlns:o="urn:schemas-microsoft-com:office:office" xmlns:r="http://schemas.openxmlformats.org/officeDocument/2006/relationships" xmlns:m="http://schemas.openxmlformats.org/officeDocument/2006/math" xmlns:v="urn:schemas-microsoft-com:vml" xmlns:wp14="http://schemas.microsoft.com/office/word/2010/wordprocessingDrawing" xmlns:wp="http://schemas.openxmlformats.org/drawingml/2006/wordprocessingDrawing" xmlns:w10="urn:schemas-microsoft-com:office:word" xmlns:w="http://schemas.openxmlformats.org/wordprocessingml/2006/main" xmlns:w14="http://schemas.microsoft.com/office/word/2010/wordml" xmlns:wpg="http://schemas.microsoft.com/office/word/2010/wordprocessingGroup" xmlns:wpi="http://schemas.microsoft.com/office/word/2010/wordprocessingInk" xmlns:wne="http://schemas.microsoft.com/office/word/2006/wordml" xmlns:wps="http://schemas.microsoft.com/office/word/2010/wordprocessingShape" mc:Ignorable="w14 wp14">
+<w:document xmlns:wpc="http://schemas.microsoft.com/office/word/2010/wordprocessingCanvas" xmlns:mo="http://schemas.microsoft.com/office/mac/office/2008/main" xmlns:mc="http://schemas.openxmlformats.org/markup-compatibility/2006" xmlns:mv="urn:schemas-microsoft-com:mac:vml" xmlns:o="urn:schemas-microsoft-com:office:office" xmlns:r="http://schemas.openxmlformats.org/officeDocument/2006/relationships" xmlns:m="http://schemas.openxmlformats.org/officeDocument/2006/math" xmlns:v="urn:schemas-microsoft-com:vml" xmlns:wp14="http://schemas.microsoft.com/office/word/2010/wordprocessingDrawing" xmlns:wp="http://schemas.openxmlformats.org/drawingml/2006/wordprocessingDrawing" xmlns:w10="urn:schemas-microsoft-com:office:word" xmlns:w="http://schemas.openxmlformats.org/wordprocessingml/2006/main" xmlns:w14="http://schemas.microsoft.com/office/word/2010/wordml" xmlns:wpg="http://schemas.microsoft.com/office/word/2010/wordprocessingGroup" xmlns:wpi="http://schemas.microsoft.com/office/word/2010/wordprocessingInk" xmlns:wne="http://schemas.microsoft.com/office/word/2006/wordml" xmlns:wps="http://schemas.microsoft.com/office/word/2010/wordprocessingShape" mc:Ignorable="w14 wp14">
   <w:body>
     <w:p>
       <w:pPr>
@@ -66,7 +66,12 @@
         <w:outlineLvl w:val="0"/>
       </w:pPr>
       <w:r>
-        <w:t>Anatomy of a Plugin Function.  The LbcbPlugin provides a customization feature called plugin functions that allow the researcher to specify the control protocol of a test.  The application supports two types of plugin functions; control point transformation functions and step correction functions.  Examples of these functions can be found in the UserFunctions folder.</w:t>
+        <w:t>Anatomy of a Plugin Function.  The LbcbPlugin provides a customization feature called plugin functions that allow the researcher to specify the control protocol of a test.  The application supports two types of plugin functions; control point transformation functions and step correction functions.  Examples of these functions can be found in t</w:t>
+      </w:r>
+      <w:bookmarkStart w:id="0" w:name="_GoBack"/>
+      <w:bookmarkEnd w:id="0"/>
+      <w:r>
+        <w:t>he UserFunctions folder.</w:t>
       </w:r>
       <w:r>
         <w:t xml:space="preserve"> </w:t>
@@ -133,8 +138,13 @@
       <w:r>
         <w:fldChar w:fldCharType="end"/>
       </w:r>
-      <w:r>
-        <w:t xml:space="preserve"> . </w:t>
+      <w:proofErr w:type="gramStart"/>
+      <w:r>
+        <w:t xml:space="preserve"> .</w:t>
+      </w:r>
+      <w:proofErr w:type="gramEnd"/>
+      <w:r>
+        <w:t xml:space="preserve"> </w:t>
       </w:r>
       <w:r>
         <w:t>The functions accept the ‘me’ reference and a reference to the step data (</w:t>
@@ -205,37 +215,24 @@
         <w:pStyle w:val="Caption"/>
         <w:keepNext/>
       </w:pPr>
-      <w:bookmarkStart w:id="0" w:name="_Ref324754617"/>
       <w:bookmarkStart w:id="1" w:name="_Ref324754629"/>
+      <w:bookmarkStart w:id="2" w:name="_Ref324754617"/>
       <w:r>
         <w:t xml:space="preserve">Table </w:t>
       </w:r>
-      <w:r>
-        <w:fldChar w:fldCharType="begin"/>
-      </w:r>
-      <w:r>
-        <w:instrText xml:space="preserve"> SEQ Table \* ARABIC </w:instrText>
-      </w:r>
-      <w:r>
-        <w:fldChar w:fldCharType="separate"/>
-      </w:r>
-      <w:r>
-        <w:rPr>
-          <w:noProof/>
-        </w:rPr>
-        <w:t>1</w:t>
-      </w:r>
-      <w:r>
-        <w:rPr>
-          <w:noProof/>
-        </w:rPr>
-        <w:fldChar w:fldCharType="end"/>
-      </w:r>
+      <w:fldSimple w:instr=" SEQ Table \* ARABIC ">
+        <w:r>
+          <w:rPr>
+            <w:noProof/>
+          </w:rPr>
+          <w:t>1</w:t>
+        </w:r>
+      </w:fldSimple>
       <w:bookmarkEnd w:id="1"/>
       <w:r>
         <w:t xml:space="preserve"> Derived DOF Correction Functions</w:t>
       </w:r>
-      <w:bookmarkEnd w:id="0"/>
+      <w:bookmarkEnd w:id="2"/>
     </w:p>
     <w:tbl>
       <w:tblPr>
@@ -568,7 +565,7 @@
         </w:rPr>
         <w:lastRenderedPageBreak/>
         <w:drawing>
-          <wp:inline distT="0" distB="0" distL="0" distR="0" wp14:anchorId="666BC945" wp14:editId="5015463D">
+          <wp:inline distT="0" distB="0" distL="0" distR="0" wp14:anchorId="623B1140" wp14:editId="0F11B2FF">
             <wp:extent cx="4736602" cy="3529591"/>
             <wp:effectExtent l="0" t="0" r="6985" b="0"/>
             <wp:docPr id="1" name="Picture 1"/>
@@ -623,35 +620,22 @@
       <w:pPr>
         <w:pStyle w:val="Caption"/>
       </w:pPr>
-      <w:bookmarkStart w:id="2" w:name="_Ref323219918"/>
+      <w:bookmarkStart w:id="3" w:name="_Ref323219918"/>
       <w:r>
         <w:t xml:space="preserve">Figure </w:t>
       </w:r>
-      <w:r>
-        <w:fldChar w:fldCharType="begin"/>
-      </w:r>
-      <w:r>
-        <w:instrText xml:space="preserve"> SEQ Figure \* ARABIC </w:instrText>
-      </w:r>
-      <w:r>
-        <w:fldChar w:fldCharType="separate"/>
-      </w:r>
-      <w:r>
-        <w:rPr>
-          <w:noProof/>
-        </w:rPr>
-        <w:t>1</w:t>
-      </w:r>
-      <w:r>
-        <w:rPr>
-          <w:noProof/>
-        </w:rPr>
-        <w:fldChar w:fldCharType="end"/>
-      </w:r>
+      <w:fldSimple w:instr=" SEQ Figure \* ARABIC ">
+        <w:r>
+          <w:rPr>
+            <w:noProof/>
+          </w:rPr>
+          <w:t>1</w:t>
+        </w:r>
+      </w:fldSimple>
       <w:r>
         <w:t xml:space="preserve"> Step Correction Flowchart</w:t>
       </w:r>
-      <w:bookmarkEnd w:id="2"/>
+      <w:bookmarkEnd w:id="3"/>
     </w:p>
     <w:p>
       <w:pPr>
@@ -805,27 +789,14 @@
       <w:r>
         <w:t xml:space="preserve">Table </w:t>
       </w:r>
-      <w:r>
-        <w:fldChar w:fldCharType="begin"/>
-      </w:r>
-      <w:r>
-        <w:instrText xml:space="preserve"> SEQ Table \* ARABIC </w:instrText>
-      </w:r>
-      <w:r>
-        <w:fldChar w:fldCharType="separate"/>
-      </w:r>
-      <w:r>
-        <w:rPr>
-          <w:noProof/>
-        </w:rPr>
-        <w:t>2</w:t>
-      </w:r>
-      <w:r>
-        <w:rPr>
-          <w:noProof/>
-        </w:rPr>
-        <w:fldChar w:fldCharType="end"/>
-      </w:r>
+      <w:fldSimple w:instr=" SEQ Table \* ARABIC ">
+        <w:r>
+          <w:rPr>
+            <w:noProof/>
+          </w:rPr>
+          <w:t>2</w:t>
+        </w:r>
+      </w:fldSimple>
       <w:r>
         <w:t xml:space="preserve"> DerivedDof Properties</w:t>
       </w:r>
@@ -1023,7 +994,7 @@
         </w:numPr>
         <w:outlineLvl w:val="0"/>
       </w:pPr>
-      <w:bookmarkStart w:id="3" w:name="_Ref323298225"/>
+      <w:bookmarkStart w:id="4" w:name="_Ref323298225"/>
       <w:r>
         <w:t xml:space="preserve">Step Data </w:t>
       </w:r>
@@ -1039,7 +1010,7 @@
       <w:r>
         <w:t>folder.</w:t>
       </w:r>
-      <w:bookmarkEnd w:id="3"/>
+      <w:bookmarkEnd w:id="4"/>
     </w:p>
     <w:p>
       <w:pPr>
@@ -1050,14 +1021,14 @@
         </w:numPr>
         <w:outlineLvl w:val="1"/>
       </w:pPr>
-      <w:bookmarkStart w:id="4" w:name="_Ref323302446"/>
+      <w:bookmarkStart w:id="5" w:name="_Ref323302446"/>
       <w:r>
         <w:t>Step</w:t>
       </w:r>
       <w:r>
         <w:t>Data Class.  The step data contains a complete set of everything that occurred during the step.  The following data is included:</w:t>
       </w:r>
-      <w:bookmarkEnd w:id="4"/>
+      <w:bookmarkEnd w:id="5"/>
     </w:p>
     <w:p>
       <w:pPr>
@@ -1067,27 +1038,14 @@
       <w:r>
         <w:t xml:space="preserve">Table </w:t>
       </w:r>
-      <w:r>
-        <w:fldChar w:fldCharType="begin"/>
-      </w:r>
-      <w:r>
-        <w:instrText xml:space="preserve"> SEQ Table \* ARABIC </w:instrText>
-      </w:r>
-      <w:r>
-        <w:fldChar w:fldCharType="separate"/>
-      </w:r>
-      <w:r>
-        <w:rPr>
-          <w:noProof/>
-        </w:rPr>
-        <w:t>3</w:t>
-      </w:r>
-      <w:r>
-        <w:rPr>
-          <w:noProof/>
-        </w:rPr>
-        <w:fldChar w:fldCharType="end"/>
-      </w:r>
+      <w:fldSimple w:instr=" SEQ Table \* ARABIC ">
+        <w:r>
+          <w:rPr>
+            <w:noProof/>
+          </w:rPr>
+          <w:t>3</w:t>
+        </w:r>
+      </w:fldSimple>
       <w:r>
         <w:t xml:space="preserve"> StepData Properties</w:t>
       </w:r>
@@ -1492,17 +1450,13 @@
             <w:tcW w:w="1908" w:type="dxa"/>
           </w:tcPr>
           <w:p>
-            <w:r>
-              <w:t>containsModelCps isFirstStep</w:t>
-            </w:r>
-          </w:p>
-          <w:p>
-            <w:pPr>
-              <w:pStyle w:val="ListParagraph"/>
-              <w:ind w:left="0"/>
-            </w:pPr>
-            <w:r>
-              <w:t>isInitialPosition</w:t>
+            <w:proofErr w:type="gramStart"/>
+            <w:r>
+              <w:t>containsModelCps</w:t>
+            </w:r>
+            <w:proofErr w:type="gramEnd"/>
+            <w:r>
+              <w:t xml:space="preserve"> </w:t>
             </w:r>
           </w:p>
         </w:tc>
@@ -1523,11 +1477,11 @@
         </w:numPr>
         <w:outlineLvl w:val="1"/>
       </w:pPr>
-      <w:bookmarkStart w:id="5" w:name="_Ref323205978"/>
+      <w:bookmarkStart w:id="6" w:name="_Ref323205978"/>
       <w:r>
         <w:t>LbcbControlPoint Class.  This class contains the response and command for one LBCB as well as data for the control sensor associated with the LBCB.</w:t>
       </w:r>
-      <w:bookmarkEnd w:id="5"/>
+      <w:bookmarkEnd w:id="6"/>
     </w:p>
     <w:p>
       <w:pPr>
@@ -1537,27 +1491,14 @@
       <w:r>
         <w:t xml:space="preserve">Table </w:t>
       </w:r>
-      <w:r>
-        <w:fldChar w:fldCharType="begin"/>
-      </w:r>
-      <w:r>
-        <w:instrText xml:space="preserve"> SEQ Table \* ARABIC </w:instrText>
-      </w:r>
-      <w:r>
-        <w:fldChar w:fldCharType="separate"/>
-      </w:r>
-      <w:r>
-        <w:rPr>
-          <w:noProof/>
-        </w:rPr>
-        <w:t>4</w:t>
-      </w:r>
-      <w:r>
-        <w:rPr>
-          <w:noProof/>
-        </w:rPr>
-        <w:fldChar w:fldCharType="end"/>
-      </w:r>
+      <w:fldSimple w:instr=" SEQ Table \* ARABIC ">
+        <w:r>
+          <w:rPr>
+            <w:noProof/>
+          </w:rPr>
+          <w:t>4</w:t>
+        </w:r>
+      </w:fldSimple>
       <w:r>
         <w:t xml:space="preserve"> LbcbControlPoint Properties</w:t>
       </w:r>
@@ -1817,14 +1758,14 @@
         </w:numPr>
         <w:outlineLvl w:val="1"/>
       </w:pPr>
-      <w:bookmarkStart w:id="6" w:name="_Ref323206747"/>
+      <w:bookmarkStart w:id="7" w:name="_Ref323206747"/>
       <w:r>
         <w:t xml:space="preserve">LbcbReading Class.  This class contains the responses of an LBCB.  It has two virtual properties which return </w:t>
       </w:r>
       <w:r>
         <w:t>the appropriate response regardless of whether the application is configured to calculate setup deformation or not.</w:t>
       </w:r>
-      <w:bookmarkEnd w:id="6"/>
+      <w:bookmarkEnd w:id="7"/>
       <w:r>
         <w:t xml:space="preserve"> </w:t>
       </w:r>
@@ -2014,6 +1955,7 @@
               <w:ind w:left="0"/>
             </w:pPr>
             <w:r>
+              <w:lastRenderedPageBreak/>
               <w:t>LBCB Data</w:t>
             </w:r>
           </w:p>
@@ -2055,10 +1997,18 @@
               <w:t>containing the LVDT</w:t>
             </w:r>
             <w:r>
-              <w:t xml:space="preserve"> &amp; load cell </w:t>
-            </w:r>
-            <w:r>
-              <w:t xml:space="preserve"> readings of the LBCB in LBCB Cartesian space</w:t>
+              <w:t xml:space="preserve"> &amp; load </w:t>
+            </w:r>
+            <w:proofErr w:type="gramStart"/>
+            <w:r>
+              <w:t xml:space="preserve">cell </w:t>
+            </w:r>
+            <w:r>
+              <w:t xml:space="preserve"> readings</w:t>
+            </w:r>
+            <w:proofErr w:type="gramEnd"/>
+            <w:r>
+              <w:t xml:space="preserve"> of the LBCB in LBCB Cartesian space</w:t>
             </w:r>
           </w:p>
         </w:tc>
@@ -2167,11 +2117,11 @@
         </w:numPr>
         <w:outlineLvl w:val="1"/>
       </w:pPr>
-      <w:bookmarkStart w:id="7" w:name="_Ref323207683"/>
+      <w:bookmarkStart w:id="8" w:name="_Ref323207683"/>
       <w:r>
         <w:t>DofData Class.  This class contains the 12 degrees of freedom in Cartesian space of displacements and forces.</w:t>
       </w:r>
-      <w:bookmarkEnd w:id="7"/>
+      <w:bookmarkEnd w:id="8"/>
     </w:p>
     <w:p>
       <w:pPr>
@@ -2181,27 +2131,14 @@
       <w:r>
         <w:t xml:space="preserve">Table </w:t>
       </w:r>
-      <w:r>
-        <w:fldChar w:fldCharType="begin"/>
-      </w:r>
-      <w:r>
-        <w:instrText xml:space="preserve"> SEQ Table \* ARABIC </w:instrText>
-      </w:r>
-      <w:r>
-        <w:fldChar w:fldCharType="separate"/>
-      </w:r>
-      <w:r>
-        <w:rPr>
-          <w:noProof/>
-        </w:rPr>
-        <w:t>5</w:t>
-      </w:r>
-      <w:r>
-        <w:rPr>
-          <w:noProof/>
-        </w:rPr>
-        <w:fldChar w:fldCharType="end"/>
-      </w:r>
+      <w:fldSimple w:instr=" SEQ Table \* ARABIC ">
+        <w:r>
+          <w:rPr>
+            <w:noProof/>
+          </w:rPr>
+          <w:t>5</w:t>
+        </w:r>
+      </w:fldSimple>
       <w:r>
         <w:t xml:space="preserve"> DofData Properties</w:t>
       </w:r>
@@ -2416,11 +2353,11 @@
       <w:r>
         <w:t xml:space="preserve"> </w:t>
       </w:r>
-      <w:bookmarkStart w:id="8" w:name="_Ref323208480"/>
+      <w:bookmarkStart w:id="9" w:name="_Ref323208480"/>
       <w:r>
         <w:t>Target Class.  Class containing the displacement and force commands.</w:t>
       </w:r>
-      <w:bookmarkEnd w:id="8"/>
+      <w:bookmarkEnd w:id="9"/>
     </w:p>
     <w:p>
       <w:pPr>
@@ -2430,27 +2367,14 @@
       <w:r>
         <w:t xml:space="preserve">Table </w:t>
       </w:r>
-      <w:r>
-        <w:fldChar w:fldCharType="begin"/>
-      </w:r>
-      <w:r>
-        <w:instrText xml:space="preserve"> SEQ Table \* ARABIC </w:instrText>
-      </w:r>
-      <w:r>
-        <w:fldChar w:fldCharType="separate"/>
-      </w:r>
-      <w:r>
-        <w:rPr>
-          <w:noProof/>
-        </w:rPr>
-        <w:t>6</w:t>
-      </w:r>
-      <w:r>
-        <w:rPr>
-          <w:noProof/>
-        </w:rPr>
-        <w:fldChar w:fldCharType="end"/>
-      </w:r>
+      <w:fldSimple w:instr=" SEQ Table \* ARABIC ">
+        <w:r>
+          <w:rPr>
+            <w:noProof/>
+          </w:rPr>
+          <w:t>6</w:t>
+        </w:r>
+      </w:fldSimple>
       <w:r>
         <w:t xml:space="preserve"> Target Properties</w:t>
       </w:r>
@@ -2747,11 +2671,11 @@
         </w:numPr>
         <w:outlineLvl w:val="1"/>
       </w:pPr>
-      <w:bookmarkStart w:id="9" w:name="_Ref323208909"/>
+      <w:bookmarkStart w:id="10" w:name="_Ref323208909"/>
       <w:r>
         <w:t>ModelControlPoint Class.  Contains displacement and force commands and responses in the coordinate space of UI-SimCor.</w:t>
       </w:r>
-      <w:bookmarkEnd w:id="9"/>
+      <w:bookmarkEnd w:id="10"/>
       <w:r>
         <w:t xml:space="preserve"> </w:t>
       </w:r>
@@ -2764,27 +2688,14 @@
       <w:r>
         <w:t xml:space="preserve">Table </w:t>
       </w:r>
-      <w:r>
-        <w:fldChar w:fldCharType="begin"/>
-      </w:r>
-      <w:r>
-        <w:instrText xml:space="preserve"> SEQ Table \* ARABIC </w:instrText>
-      </w:r>
-      <w:r>
-        <w:fldChar w:fldCharType="separate"/>
-      </w:r>
-      <w:r>
-        <w:rPr>
-          <w:noProof/>
-        </w:rPr>
-        <w:t>7</w:t>
-      </w:r>
-      <w:r>
-        <w:rPr>
-          <w:noProof/>
-        </w:rPr>
-        <w:fldChar w:fldCharType="end"/>
-      </w:r>
+      <w:fldSimple w:instr=" SEQ Table \* ARABIC ">
+        <w:r>
+          <w:rPr>
+            <w:noProof/>
+          </w:rPr>
+          <w:t>7</w:t>
+        </w:r>
+      </w:fldSimple>
       <w:r>
         <w:t xml:space="preserve"> Model Control Point</w:t>
       </w:r>
@@ -3029,11 +2940,11 @@
         </w:numPr>
         <w:outlineLvl w:val="1"/>
       </w:pPr>
-      <w:bookmarkStart w:id="10" w:name="_Ref323209570"/>
+      <w:bookmarkStart w:id="11" w:name="_Ref323209570"/>
       <w:r>
         <w:t>StepNumber Class.  Class containing the Step, sub-step, and correction step number of the step.</w:t>
       </w:r>
-      <w:bookmarkEnd w:id="10"/>
+      <w:bookmarkEnd w:id="11"/>
     </w:p>
     <w:p>
       <w:pPr>
@@ -3041,29 +2952,17 @@
         <w:keepNext/>
       </w:pPr>
       <w:r>
+        <w:lastRenderedPageBreak/>
         <w:t xml:space="preserve">Table </w:t>
       </w:r>
-      <w:r>
-        <w:fldChar w:fldCharType="begin"/>
-      </w:r>
-      <w:r>
-        <w:instrText xml:space="preserve"> SEQ Table \* ARABIC </w:instrText>
-      </w:r>
-      <w:r>
-        <w:fldChar w:fldCharType="separate"/>
-      </w:r>
-      <w:r>
-        <w:rPr>
-          <w:noProof/>
-        </w:rPr>
-        <w:t>8</w:t>
-      </w:r>
-      <w:r>
-        <w:rPr>
-          <w:noProof/>
-        </w:rPr>
-        <w:fldChar w:fldCharType="end"/>
-      </w:r>
+      <w:fldSimple w:instr=" SEQ Table \* ARABIC ">
+        <w:r>
+          <w:rPr>
+            <w:noProof/>
+          </w:rPr>
+          <w:t>8</w:t>
+        </w:r>
+      </w:fldSimple>
       <w:r>
         <w:t xml:space="preserve"> StepNumber Properties</w:t>
       </w:r>
@@ -3251,7 +3150,54 @@
               <w:ind w:left="0"/>
             </w:pPr>
             <w:r>
-              <w:t>correctionStep</w:t>
+              <w:t>C</w:t>
+            </w:r>
+            <w:r>
+              <w:t>orrectionStep</w:t>
+            </w:r>
+          </w:p>
+        </w:tc>
+      </w:tr>
+      <w:tr>
+        <w:tc>
+          <w:tcPr>
+            <w:tcW w:w="1836" w:type="dxa"/>
+          </w:tcPr>
+          <w:p>
+            <w:pPr>
+              <w:pStyle w:val="ListParagraph"/>
+              <w:ind w:left="0"/>
+            </w:pPr>
+            <w:r>
+              <w:t>Flags</w:t>
+            </w:r>
+          </w:p>
+        </w:tc>
+        <w:tc>
+          <w:tcPr>
+            <w:tcW w:w="5130" w:type="dxa"/>
+          </w:tcPr>
+          <w:p>
+            <w:pPr>
+              <w:pStyle w:val="ListParagraph"/>
+              <w:ind w:left="0"/>
+            </w:pPr>
+            <w:r>
+              <w:t>Miscellaneous flags which characterize the step</w:t>
+            </w:r>
+          </w:p>
+        </w:tc>
+        <w:tc>
+          <w:tcPr>
+            <w:tcW w:w="1818" w:type="dxa"/>
+          </w:tcPr>
+          <w:p>
+            <w:pPr>
+              <w:pStyle w:val="ListParagraph"/>
+              <w:ind w:left="0"/>
+            </w:pPr>
+            <w:r>
+              <w:t>isFirstStep, isInitialPosition, isLastSubStep</w:t>
             </w:r>
           </w:p>
         </w:tc>
@@ -3275,11 +3221,11 @@
         </w:numPr>
         <w:outlineLvl w:val="1"/>
       </w:pPr>
-      <w:bookmarkStart w:id="11" w:name="_Ref323210585"/>
+      <w:bookmarkStart w:id="12" w:name="_Ref323210585"/>
       <w:r>
         <w:t>CorrectionData Class.  Class containing the labels and values of all of the archive variables.</w:t>
       </w:r>
-      <w:bookmarkEnd w:id="11"/>
+      <w:bookmarkEnd w:id="12"/>
     </w:p>
     <w:tbl>
       <w:tblPr>
@@ -3441,7 +3387,7 @@
         </w:numPr>
         <w:outlineLvl w:val="1"/>
       </w:pPr>
-      <w:bookmarkStart w:id="12" w:name="_Ref323295156"/>
+      <w:bookmarkStart w:id="13" w:name="_Ref323295156"/>
       <w:r>
         <w:t xml:space="preserve">ConfigDaoProvider Class.  Class containing the application configuration data (in a property called ‘cfg’).   </w:t>
       </w:r>
@@ -3456,12 +3402,10 @@
       <w:r>
         <w:t xml:space="preserve"> folder.  </w:t>
       </w:r>
-      <w:bookmarkStart w:id="13" w:name="_GoBack"/>
+      <w:r>
+        <w:t>It also contains a number of convenience methods:</w:t>
+      </w:r>
       <w:bookmarkEnd w:id="13"/>
-      <w:r>
-        <w:t>It also contains a number of convenience methods:</w:t>
-      </w:r>
-      <w:bookmarkEnd w:id="12"/>
     </w:p>
     <w:p>
       <w:pPr>
@@ -3471,27 +3415,14 @@
       <w:r>
         <w:t xml:space="preserve">Table </w:t>
       </w:r>
-      <w:r>
-        <w:fldChar w:fldCharType="begin"/>
-      </w:r>
-      <w:r>
-        <w:instrText xml:space="preserve"> SEQ Table \* ARABIC </w:instrText>
-      </w:r>
-      <w:r>
-        <w:fldChar w:fldCharType="separate"/>
-      </w:r>
-      <w:r>
-        <w:rPr>
-          <w:noProof/>
-        </w:rPr>
-        <w:t>9</w:t>
-      </w:r>
-      <w:r>
-        <w:rPr>
-          <w:noProof/>
-        </w:rPr>
-        <w:fldChar w:fldCharType="end"/>
-      </w:r>
+      <w:fldSimple w:instr=" SEQ Table \* ARABIC ">
+        <w:r>
+          <w:rPr>
+            <w:noProof/>
+          </w:rPr>
+          <w:t>9</w:t>
+        </w:r>
+      </w:fldSimple>
       <w:r>
         <w:t xml:space="preserve"> ConfigDaoProvider Methods</w:t>
       </w:r>
@@ -3907,6 +3838,7 @@
         <w:ind w:left="792"/>
       </w:pPr>
       <w:r>
+        <w:lastRenderedPageBreak/>
         <w:t xml:space="preserve"> </w:t>
       </w:r>
     </w:p>
@@ -3968,7 +3900,15 @@
         <w:fldChar w:fldCharType="end"/>
       </w:r>
       <w:r>
-        <w:t>) method respData() to get the displacement and forces for all of the LBCBs in numeric arrays.</w:t>
+        <w:t xml:space="preserve">) method </w:t>
+      </w:r>
+      <w:proofErr w:type="gramStart"/>
+      <w:r>
+        <w:t>respData(</w:t>
+      </w:r>
+      <w:proofErr w:type="gramEnd"/>
+      <w:r>
+        <w:t>) to get the displacement and forces for all of the LBCBs in numeric arrays.</w:t>
       </w:r>
       <w:bookmarkEnd w:id="14"/>
     </w:p>
@@ -4361,7 +4301,7 @@
           <w:sz w:val="20"/>
           <w:szCs w:val="20"/>
         </w:rPr>
-        <w:t xml:space="preserve">[dx ry] = </w:t>
+        <w:t>[</w:t>
       </w:r>
       <w:proofErr w:type="gramStart"/>
       <w:r>
@@ -4371,7 +4311,7 @@
           <w:sz w:val="20"/>
           <w:szCs w:val="20"/>
         </w:rPr>
-        <w:t>step.lbcbCps{</w:t>
+        <w:t>dx</w:t>
       </w:r>
       <w:proofErr w:type="gramEnd"/>
       <w:r>
@@ -4381,7 +4321,7 @@
           <w:sz w:val="20"/>
           <w:szCs w:val="20"/>
         </w:rPr>
-        <w:t>1}.command.disp(1 4);</w:t>
+        <w:t xml:space="preserve"> ry] = step.lbcbCps{1}.command.disp(1 4);</w:t>
       </w:r>
     </w:p>
     <w:p>
@@ -4475,7 +4415,6 @@
         </w:rPr>
         <w:t xml:space="preserve"> = </w:t>
       </w:r>
-      <w:proofErr w:type="gramStart"/>
       <w:r>
         <w:rPr>
           <w:rFonts w:ascii="Courier New" w:hAnsi="Courier New" w:cs="Courier New"/>
@@ -4483,17 +4422,7 @@
           <w:sz w:val="20"/>
           <w:szCs w:val="20"/>
         </w:rPr>
-        <w:t>step.lbcbCps{</w:t>
-      </w:r>
-      <w:proofErr w:type="gramEnd"/>
-      <w:r>
-        <w:rPr>
-          <w:rFonts w:ascii="Courier New" w:hAnsi="Courier New" w:cs="Courier New"/>
-          <w:color w:val="000000"/>
-          <w:sz w:val="20"/>
-          <w:szCs w:val="20"/>
-        </w:rPr>
-        <w:t>1}.cmd</w:t>
+        <w:t>step.lbcbCps{1}.cmd</w:t>
       </w:r>
       <w:r>
         <w:rPr>
@@ -4544,27 +4473,7 @@
           <w:sz w:val="20"/>
           <w:szCs w:val="20"/>
         </w:rPr>
-        <w:t xml:space="preserve"> ry] = </w:t>
-      </w:r>
-      <w:proofErr w:type="gramStart"/>
-      <w:r>
-        <w:rPr>
-          <w:rFonts w:ascii="Courier New" w:hAnsi="Courier New" w:cs="Courier New"/>
-          <w:color w:val="000000"/>
-          <w:sz w:val="20"/>
-          <w:szCs w:val="20"/>
-        </w:rPr>
-        <w:t>disp(</w:t>
-      </w:r>
-      <w:proofErr w:type="gramEnd"/>
-      <w:r>
-        <w:rPr>
-          <w:rFonts w:ascii="Courier New" w:hAnsi="Courier New" w:cs="Courier New"/>
-          <w:color w:val="000000"/>
-          <w:sz w:val="20"/>
-          <w:szCs w:val="20"/>
-        </w:rPr>
-        <w:t>[1 4]);</w:t>
+        <w:t xml:space="preserve"> ry] = disp([1 4]);</w:t>
       </w:r>
     </w:p>
     <w:p>
@@ -4614,7 +4523,7 @@
           <w:sz w:val="20"/>
           <w:szCs w:val="20"/>
         </w:rPr>
-        <w:t>step.lbcbCps{</w:t>
+        <w:t>step.lbcbCps</w:t>
       </w:r>
       <w:proofErr w:type="gramEnd"/>
       <w:r>
@@ -4624,7 +4533,7 @@
           <w:sz w:val="20"/>
           <w:szCs w:val="20"/>
         </w:rPr>
-        <w:t>1}.command.setDispDof(1,dx);</w:t>
+        <w:t>{1}.command.setDispDof(1,dx);</w:t>
       </w:r>
     </w:p>
     <w:p>
@@ -4647,7 +4556,7 @@
           <w:sz w:val="20"/>
           <w:szCs w:val="20"/>
         </w:rPr>
-        <w:t>step.lbcbCps{</w:t>
+        <w:t>step.lbcbCps</w:t>
       </w:r>
       <w:proofErr w:type="gramEnd"/>
       <w:r>
@@ -4657,7 +4566,7 @@
           <w:sz w:val="20"/>
           <w:szCs w:val="20"/>
         </w:rPr>
-        <w:t>1}.command.setForceDof([3 5], fz, my);</w:t>
+        <w:t>{1}.command.setForceDof([3 5], fz, my);</w:t>
       </w:r>
     </w:p>
     <w:p>
@@ -4745,6 +4654,7 @@
           <w:sz w:val="20"/>
           <w:szCs w:val="20"/>
         </w:rPr>
+        <w:lastRenderedPageBreak/>
         <w:t>if</w:t>
       </w:r>
       <w:proofErr w:type="gramEnd"/>
@@ -5188,7 +5098,27 @@
           <w:sz w:val="20"/>
           <w:szCs w:val="20"/>
         </w:rPr>
-        <w:t xml:space="preserve"> = step.lbcbCps{1}.</w:t>
+        <w:t xml:space="preserve"> = </w:t>
+      </w:r>
+      <w:proofErr w:type="spellStart"/>
+      <w:r>
+        <w:rPr>
+          <w:rFonts w:ascii="Kailasa" w:hAnsi="Kailasa" w:cs="Kailasa"/>
+          <w:color w:val="000000"/>
+          <w:sz w:val="20"/>
+          <w:szCs w:val="20"/>
+        </w:rPr>
+        <w:t>step.lbcbCps</w:t>
+      </w:r>
+      <w:proofErr w:type="spellEnd"/>
+      <w:r>
+        <w:rPr>
+          <w:rFonts w:ascii="Kailasa" w:hAnsi="Kailasa" w:cs="Kailasa"/>
+          <w:color w:val="000000"/>
+          <w:sz w:val="20"/>
+          <w:szCs w:val="20"/>
+        </w:rPr>
+        <w:t>{1}.</w:t>
       </w:r>
       <w:proofErr w:type="spellStart"/>
       <w:r>
@@ -5243,7 +5173,27 @@
           <w:sz w:val="20"/>
           <w:szCs w:val="20"/>
         </w:rPr>
-        <w:t xml:space="preserve"> = step.lbcbCps{1}.</w:t>
+        <w:t xml:space="preserve"> = </w:t>
+      </w:r>
+      <w:proofErr w:type="spellStart"/>
+      <w:r>
+        <w:rPr>
+          <w:rFonts w:ascii="Kailasa" w:hAnsi="Kailasa" w:cs="Kailasa"/>
+          <w:color w:val="000000"/>
+          <w:sz w:val="20"/>
+          <w:szCs w:val="20"/>
+        </w:rPr>
+        <w:t>step.lbcbCps</w:t>
+      </w:r>
+      <w:proofErr w:type="spellEnd"/>
+      <w:r>
+        <w:rPr>
+          <w:rFonts w:ascii="Kailasa" w:hAnsi="Kailasa" w:cs="Kailasa"/>
+          <w:color w:val="000000"/>
+          <w:sz w:val="20"/>
+          <w:szCs w:val="20"/>
+        </w:rPr>
+        <w:t>{1}.</w:t>
       </w:r>
       <w:proofErr w:type="spellStart"/>
       <w:r>
@@ -5395,7 +5345,27 @@
           <w:sz w:val="20"/>
           <w:szCs w:val="20"/>
         </w:rPr>
-        <w:t xml:space="preserve"> = step.lbcbCps{1}.</w:t>
+        <w:t xml:space="preserve"> = </w:t>
+      </w:r>
+      <w:proofErr w:type="spellStart"/>
+      <w:r>
+        <w:rPr>
+          <w:rFonts w:ascii="Kailasa" w:hAnsi="Kailasa" w:cs="Kailasa"/>
+          <w:color w:val="000000"/>
+          <w:sz w:val="20"/>
+          <w:szCs w:val="20"/>
+        </w:rPr>
+        <w:t>step.lbcbCps</w:t>
+      </w:r>
+      <w:proofErr w:type="spellEnd"/>
+      <w:r>
+        <w:rPr>
+          <w:rFonts w:ascii="Kailasa" w:hAnsi="Kailasa" w:cs="Kailasa"/>
+          <w:color w:val="000000"/>
+          <w:sz w:val="20"/>
+          <w:szCs w:val="20"/>
+        </w:rPr>
+        <w:t>{1}.</w:t>
       </w:r>
       <w:proofErr w:type="spellStart"/>
       <w:r>
@@ -5430,14 +5400,25 @@
           <w:szCs w:val="24"/>
         </w:rPr>
       </w:pPr>
-      <w:r>
-        <w:rPr>
-          <w:rFonts w:ascii="Kailasa" w:hAnsi="Kailasa" w:cs="Kailasa"/>
-          <w:color w:val="000000"/>
-          <w:sz w:val="20"/>
-          <w:szCs w:val="20"/>
-        </w:rPr>
-        <w:t xml:space="preserve">mm2s = </w:t>
+      <w:proofErr w:type="gramStart"/>
+      <w:r>
+        <w:rPr>
+          <w:rFonts w:ascii="Kailasa" w:hAnsi="Kailasa" w:cs="Kailasa"/>
+          <w:color w:val="000000"/>
+          <w:sz w:val="20"/>
+          <w:szCs w:val="20"/>
+        </w:rPr>
+        <w:t>mm2s</w:t>
+      </w:r>
+      <w:proofErr w:type="gramEnd"/>
+      <w:r>
+        <w:rPr>
+          <w:rFonts w:ascii="Kailasa" w:hAnsi="Kailasa" w:cs="Kailasa"/>
+          <w:color w:val="000000"/>
+          <w:sz w:val="20"/>
+          <w:szCs w:val="20"/>
+        </w:rPr>
+        <w:t xml:space="preserve"> = </w:t>
       </w:r>
       <w:proofErr w:type="spellStart"/>
       <w:r>
@@ -5460,7 +5441,6 @@
         <w:t xml:space="preserve"> / </w:t>
       </w:r>
       <w:proofErr w:type="spellStart"/>
-      <w:proofErr w:type="gramStart"/>
       <w:r>
         <w:rPr>
           <w:rFonts w:ascii="Kailasa" w:hAnsi="Kailasa" w:cs="Kailasa"/>
@@ -5471,7 +5451,6 @@
         <w:t>fx</w:t>
       </w:r>
       <w:proofErr w:type="spellEnd"/>
-      <w:proofErr w:type="gramEnd"/>
       <w:r>
         <w:rPr>
           <w:rFonts w:ascii="Kailasa" w:hAnsi="Kailasa" w:cs="Kailasa"/>
@@ -5609,7 +5588,27 @@
           <w:sz w:val="20"/>
           <w:szCs w:val="20"/>
         </w:rPr>
-        <w:t xml:space="preserve"> = step.lbcbCps{1}.</w:t>
+        <w:t xml:space="preserve"> = </w:t>
+      </w:r>
+      <w:proofErr w:type="spellStart"/>
+      <w:r>
+        <w:rPr>
+          <w:rFonts w:ascii="Kailasa" w:hAnsi="Kailasa" w:cs="Kailasa"/>
+          <w:color w:val="000000"/>
+          <w:sz w:val="20"/>
+          <w:szCs w:val="20"/>
+        </w:rPr>
+        <w:t>step.lbcbCps</w:t>
+      </w:r>
+      <w:proofErr w:type="spellEnd"/>
+      <w:r>
+        <w:rPr>
+          <w:rFonts w:ascii="Kailasa" w:hAnsi="Kailasa" w:cs="Kailasa"/>
+          <w:color w:val="000000"/>
+          <w:sz w:val="20"/>
+          <w:szCs w:val="20"/>
+        </w:rPr>
+        <w:t>{1}.</w:t>
       </w:r>
       <w:proofErr w:type="spellStart"/>
       <w:r>
@@ -5662,7 +5661,27 @@
           <w:sz w:val="20"/>
           <w:szCs w:val="20"/>
         </w:rPr>
-        <w:t xml:space="preserve"> = step.lbcbCps{1}.</w:t>
+        <w:t xml:space="preserve"> = </w:t>
+      </w:r>
+      <w:proofErr w:type="spellStart"/>
+      <w:r>
+        <w:rPr>
+          <w:rFonts w:ascii="Kailasa" w:hAnsi="Kailasa" w:cs="Kailasa"/>
+          <w:color w:val="000000"/>
+          <w:sz w:val="20"/>
+          <w:szCs w:val="20"/>
+        </w:rPr>
+        <w:t>step.lbcbCps</w:t>
+      </w:r>
+      <w:proofErr w:type="spellEnd"/>
+      <w:r>
+        <w:rPr>
+          <w:rFonts w:ascii="Kailasa" w:hAnsi="Kailasa" w:cs="Kailasa"/>
+          <w:color w:val="000000"/>
+          <w:sz w:val="20"/>
+          <w:szCs w:val="20"/>
+        </w:rPr>
+        <w:t>{1}.</w:t>
       </w:r>
       <w:proofErr w:type="spellStart"/>
       <w:r>
@@ -5869,7 +5888,27 @@
           <w:sz w:val="20"/>
           <w:szCs w:val="20"/>
         </w:rPr>
-        <w:t xml:space="preserve"> = (step.lbcbCps{1}.</w:t>
+        <w:t xml:space="preserve"> = (</w:t>
+      </w:r>
+      <w:proofErr w:type="spellStart"/>
+      <w:r>
+        <w:rPr>
+          <w:rFonts w:ascii="Kailasa" w:hAnsi="Kailasa" w:cs="Kailasa"/>
+          <w:color w:val="000000"/>
+          <w:sz w:val="20"/>
+          <w:szCs w:val="20"/>
+        </w:rPr>
+        <w:t>step.lbcbCps</w:t>
+      </w:r>
+      <w:proofErr w:type="spellEnd"/>
+      <w:r>
+        <w:rPr>
+          <w:rFonts w:ascii="Kailasa" w:hAnsi="Kailasa" w:cs="Kailasa"/>
+          <w:color w:val="000000"/>
+          <w:sz w:val="20"/>
+          <w:szCs w:val="20"/>
+        </w:rPr>
+        <w:t>{1}.</w:t>
       </w:r>
       <w:proofErr w:type="spellStart"/>
       <w:r>
@@ -6411,6 +6450,7 @@
         <w:t>me.putArch</w:t>
       </w:r>
       <w:proofErr w:type="spellEnd"/>
+      <w:proofErr w:type="gramEnd"/>
       <w:r>
         <w:rPr>
           <w:rFonts w:ascii="Kailasa" w:hAnsi="Kailasa" w:cs="Kailasa"/>
@@ -6420,7 +6460,6 @@
         </w:rPr>
         <w:t>(</w:t>
       </w:r>
-      <w:proofErr w:type="gramEnd"/>
       <w:r>
         <w:rPr>
           <w:rFonts w:ascii="Kailasa" w:hAnsi="Kailasa" w:cs="Kailasa"/>
@@ -6526,6 +6565,7 @@
         <w:t>me.putArch</w:t>
       </w:r>
       <w:proofErr w:type="spellEnd"/>
+      <w:proofErr w:type="gramEnd"/>
       <w:r>
         <w:rPr>
           <w:rFonts w:ascii="Kailasa" w:hAnsi="Kailasa" w:cs="Kailasa"/>
@@ -6535,7 +6575,6 @@
         </w:rPr>
         <w:t>(</w:t>
       </w:r>
-      <w:proofErr w:type="gramEnd"/>
       <w:r>
         <w:rPr>
           <w:rFonts w:ascii="Kailasa" w:hAnsi="Kailasa" w:cs="Kailasa"/>
@@ -6619,6 +6658,7 @@
         <w:t>me.putArch</w:t>
       </w:r>
       <w:proofErr w:type="spellEnd"/>
+      <w:proofErr w:type="gramEnd"/>
       <w:r>
         <w:rPr>
           <w:rFonts w:ascii="Kailasa" w:hAnsi="Kailasa" w:cs="Kailasa"/>
@@ -6628,7 +6668,6 @@
         </w:rPr>
         <w:t>(</w:t>
       </w:r>
-      <w:proofErr w:type="gramEnd"/>
       <w:r>
         <w:rPr>
           <w:rFonts w:ascii="Kailasa" w:hAnsi="Kailasa" w:cs="Kailasa"/>
@@ -6712,6 +6751,7 @@
         <w:t>me.putArch</w:t>
       </w:r>
       <w:proofErr w:type="spellEnd"/>
+      <w:proofErr w:type="gramEnd"/>
       <w:r>
         <w:rPr>
           <w:rFonts w:ascii="Kailasa" w:hAnsi="Kailasa" w:cs="Kailasa"/>
@@ -6721,7 +6761,6 @@
         </w:rPr>
         <w:t>(</w:t>
       </w:r>
-      <w:proofErr w:type="gramEnd"/>
       <w:r>
         <w:rPr>
           <w:rFonts w:ascii="Kailasa" w:hAnsi="Kailasa" w:cs="Kailasa"/>
@@ -6765,6 +6804,7 @@
         <w:t>me.putArch</w:t>
       </w:r>
       <w:proofErr w:type="spellEnd"/>
+      <w:proofErr w:type="gramEnd"/>
       <w:r>
         <w:rPr>
           <w:rFonts w:ascii="Kailasa" w:hAnsi="Kailasa" w:cs="Kailasa"/>
@@ -6774,7 +6814,6 @@
         </w:rPr>
         <w:t>(</w:t>
       </w:r>
-      <w:proofErr w:type="gramEnd"/>
       <w:r>
         <w:rPr>
           <w:rFonts w:ascii="Kailasa" w:hAnsi="Kailasa" w:cs="Kailasa"/>
@@ -6858,6 +6897,7 @@
         <w:t>me.putArch</w:t>
       </w:r>
       <w:proofErr w:type="spellEnd"/>
+      <w:proofErr w:type="gramEnd"/>
       <w:r>
         <w:rPr>
           <w:rFonts w:ascii="Kailasa" w:hAnsi="Kailasa" w:cs="Kailasa"/>
@@ -6867,7 +6907,6 @@
         </w:rPr>
         <w:t>(</w:t>
       </w:r>
-      <w:proofErr w:type="gramEnd"/>
       <w:r>
         <w:rPr>
           <w:rFonts w:ascii="Kailasa" w:hAnsi="Kailasa" w:cs="Kailasa"/>
@@ -6951,6 +6990,7 @@
         <w:t>me.putArch</w:t>
       </w:r>
       <w:proofErr w:type="spellEnd"/>
+      <w:proofErr w:type="gramEnd"/>
       <w:r>
         <w:rPr>
           <w:rFonts w:ascii="Kailasa" w:hAnsi="Kailasa" w:cs="Kailasa"/>
@@ -6960,7 +7000,6 @@
         </w:rPr>
         <w:t>(</w:t>
       </w:r>
-      <w:proofErr w:type="gramEnd"/>
       <w:r>
         <w:rPr>
           <w:rFonts w:ascii="Kailasa" w:hAnsi="Kailasa" w:cs="Kailasa"/>
@@ -7154,7 +7193,8 @@
           <w:sz w:val="20"/>
           <w:szCs w:val="20"/>
         </w:rPr>
-        <w:t>step.lbcbCps{</w:t>
+        <w:lastRenderedPageBreak/>
+        <w:t>step.lbcbCps</w:t>
       </w:r>
       <w:proofErr w:type="gramEnd"/>
       <w:r>
@@ -7164,7 +7204,7 @@
           <w:sz w:val="20"/>
           <w:szCs w:val="20"/>
         </w:rPr>
-        <w:t>1}.command.setForceDof(5,my);</w:t>
+        <w:t>{1}.command.setForceDof(5,my);</w:t>
       </w:r>
     </w:p>
     <w:p>
@@ -7656,7 +7696,7 @@
           <w:sz w:val="20"/>
           <w:szCs w:val="20"/>
         </w:rPr>
-        <w:t>step.lbcbCps{</w:t>
+        <w:t>step.lbcbCps</w:t>
       </w:r>
       <w:proofErr w:type="gramEnd"/>
       <w:r>
@@ -7666,7 +7706,7 @@
           <w:sz w:val="20"/>
           <w:szCs w:val="20"/>
         </w:rPr>
-        <w:t>1}.command.setForceDof(3,fz);</w:t>
+        <w:t>{1}.command.setForceDof(3,fz);</w:t>
       </w:r>
     </w:p>
     <w:p>
@@ -7726,6 +7766,7 @@
         <w:t>me.log.debug</w:t>
       </w:r>
       <w:proofErr w:type="spellEnd"/>
+      <w:proofErr w:type="gramEnd"/>
       <w:r>
         <w:rPr>
           <w:rFonts w:ascii="Kailasa" w:hAnsi="Kailasa" w:cs="Kailasa"/>
@@ -7736,15 +7777,24 @@
         <w:t>(</w:t>
       </w:r>
       <w:proofErr w:type="spellStart"/>
-      <w:proofErr w:type="gramEnd"/>
-      <w:r>
-        <w:rPr>
-          <w:rFonts w:ascii="Kailasa" w:hAnsi="Kailasa" w:cs="Kailasa"/>
-          <w:color w:val="000000"/>
-          <w:sz w:val="20"/>
-          <w:szCs w:val="20"/>
-        </w:rPr>
-        <w:t>dbstack,</w:t>
+      <w:r>
+        <w:rPr>
+          <w:rFonts w:ascii="Kailasa" w:hAnsi="Kailasa" w:cs="Kailasa"/>
+          <w:color w:val="000000"/>
+          <w:sz w:val="20"/>
+          <w:szCs w:val="20"/>
+        </w:rPr>
+        <w:t>dbstack</w:t>
+      </w:r>
+      <w:proofErr w:type="spellEnd"/>
+      <w:r>
+        <w:rPr>
+          <w:rFonts w:ascii="Kailasa" w:hAnsi="Kailasa" w:cs="Kailasa"/>
+          <w:color w:val="000000"/>
+          <w:sz w:val="20"/>
+          <w:szCs w:val="20"/>
+        </w:rPr>
+        <w:t>,</w:t>
       </w:r>
       <w:r>
         <w:rPr>
@@ -7753,17 +7803,7 @@
           <w:sz w:val="20"/>
           <w:szCs w:val="20"/>
         </w:rPr>
-        <w:t>'Not</w:t>
-      </w:r>
-      <w:proofErr w:type="spellEnd"/>
-      <w:r>
-        <w:rPr>
-          <w:rFonts w:ascii="Kailasa" w:hAnsi="Kailasa" w:cs="Kailasa"/>
-          <w:color w:val="A020F0"/>
-          <w:sz w:val="20"/>
-          <w:szCs w:val="20"/>
-        </w:rPr>
-        <w:t xml:space="preserve"> setting Axial Force in DD0 command'</w:t>
+        <w:t>'Not setting Axial Force in DD0 command'</w:t>
       </w:r>
       <w:r>
         <w:rPr>
@@ -7850,15 +7890,15 @@
         <w:outlineLvl w:val="1"/>
       </w:pPr>
       <w:r>
-        <w:t xml:space="preserve"> Assembling A </w:t>
+        <w:t xml:space="preserve"> Assembling </w:t>
       </w:r>
       <w:proofErr w:type="gramStart"/>
       <w:r>
-        <w:t>debug</w:t>
+        <w:t>A</w:t>
       </w:r>
       <w:proofErr w:type="gramEnd"/>
       <w:r>
-        <w:t xml:space="preserve"> Message.  The following code prints out the results of a preliminary adjustment in one long string:</w:t>
+        <w:t xml:space="preserve"> debug Message.  The following code prints out the results of a preliminary adjustment in one long string:</w:t>
       </w:r>
     </w:p>
     <w:p>
@@ -8386,6 +8426,7 @@
         <w:t>nextStep.lbcbCps</w:t>
       </w:r>
       <w:proofErr w:type="spellEnd"/>
+      <w:proofErr w:type="gramEnd"/>
       <w:r>
         <w:rPr>
           <w:rFonts w:ascii="Kailasa" w:hAnsi="Kailasa" w:cs="Kailasa"/>
@@ -8396,7 +8437,6 @@
         <w:t>{</w:t>
       </w:r>
       <w:proofErr w:type="spellStart"/>
-      <w:proofErr w:type="gramEnd"/>
       <w:r>
         <w:rPr>
           <w:rFonts w:ascii="Kailasa" w:hAnsi="Kailasa" w:cs="Kailasa"/>
@@ -8414,7 +8454,27 @@
           <w:sz w:val="20"/>
           <w:szCs w:val="20"/>
         </w:rPr>
-        <w:t xml:space="preserve">}.command.disp = </w:t>
+        <w:t>}.</w:t>
+      </w:r>
+      <w:proofErr w:type="spellStart"/>
+      <w:r>
+        <w:rPr>
+          <w:rFonts w:ascii="Kailasa" w:hAnsi="Kailasa" w:cs="Kailasa"/>
+          <w:color w:val="000000"/>
+          <w:sz w:val="20"/>
+          <w:szCs w:val="20"/>
+        </w:rPr>
+        <w:t>command.disp</w:t>
+      </w:r>
+      <w:proofErr w:type="spellEnd"/>
+      <w:r>
+        <w:rPr>
+          <w:rFonts w:ascii="Kailasa" w:hAnsi="Kailasa" w:cs="Kailasa"/>
+          <w:color w:val="000000"/>
+          <w:sz w:val="20"/>
+          <w:szCs w:val="20"/>
+        </w:rPr>
+        <w:t xml:space="preserve"> = </w:t>
       </w:r>
       <w:proofErr w:type="spellStart"/>
       <w:r>
@@ -8769,6 +8829,7 @@
         <w:t>me.log.debug</w:t>
       </w:r>
       <w:proofErr w:type="spellEnd"/>
+      <w:proofErr w:type="gramEnd"/>
       <w:r>
         <w:rPr>
           <w:rFonts w:ascii="Kailasa" w:hAnsi="Kailasa" w:cs="Kailasa"/>
@@ -8779,7 +8840,6 @@
         <w:t>(</w:t>
       </w:r>
       <w:proofErr w:type="spellStart"/>
-      <w:proofErr w:type="gramEnd"/>
       <w:r>
         <w:rPr>
           <w:rFonts w:ascii="Kailasa" w:hAnsi="Kailasa" w:cs="Kailasa"/>
@@ -8867,6 +8927,7 @@
         <w:t>me.log.debug</w:t>
       </w:r>
       <w:proofErr w:type="spellEnd"/>
+      <w:proofErr w:type="gramEnd"/>
       <w:r>
         <w:rPr>
           <w:rFonts w:ascii="Kailasa" w:hAnsi="Kailasa" w:cs="Kailasa"/>
@@ -8877,7 +8938,6 @@
         <w:t>(</w:t>
       </w:r>
       <w:proofErr w:type="spellStart"/>
-      <w:proofErr w:type="gramEnd"/>
       <w:r>
         <w:rPr>
           <w:rFonts w:ascii="Kailasa" w:hAnsi="Kailasa" w:cs="Kailasa"/>
@@ -8958,15 +9018,6 @@
         <w:t>me.dat.curStepData.toString</w:t>
       </w:r>
       <w:proofErr w:type="spellEnd"/>
-      <w:r>
-        <w:rPr>
-          <w:rFonts w:ascii="Kailasa" w:hAnsi="Kailasa" w:cs="Kailasa"/>
-          <w:color w:val="000000"/>
-          <w:sz w:val="20"/>
-          <w:szCs w:val="20"/>
-        </w:rPr>
-        <w:t>(</w:t>
-      </w:r>
       <w:proofErr w:type="gramEnd"/>
       <w:r>
         <w:rPr>
@@ -8975,7 +9026,7 @@
           <w:sz w:val="20"/>
           <w:szCs w:val="20"/>
         </w:rPr>
-        <w:t>)));</w:t>
+        <w:t>()));</w:t>
       </w:r>
     </w:p>
     <w:p>
@@ -9008,7 +9059,7 @@
 </file>
 
 <file path=word/endnotes.xml><?xml version="1.0" encoding="utf-8"?>
-<w:endnotes xmlns:wpc="http://schemas.microsoft.com/office/word/2010/wordprocessingCanvas" xmlns:mc="http://schemas.openxmlformats.org/markup-compatibility/2006" xmlns:o="urn:schemas-microsoft-com:office:office" xmlns:r="http://schemas.openxmlformats.org/officeDocument/2006/relationships" xmlns:m="http://schemas.openxmlformats.org/officeDocument/2006/math" xmlns:v="urn:schemas-microsoft-com:vml" xmlns:wp14="http://schemas.microsoft.com/office/word/2010/wordprocessingDrawing" xmlns:wp="http://schemas.openxmlformats.org/drawingml/2006/wordprocessingDrawing" xmlns:w10="urn:schemas-microsoft-com:office:word" xmlns:w="http://schemas.openxmlformats.org/wordprocessingml/2006/main" xmlns:w14="http://schemas.microsoft.com/office/word/2010/wordml" xmlns:wpg="http://schemas.microsoft.com/office/word/2010/wordprocessingGroup" xmlns:wpi="http://schemas.microsoft.com/office/word/2010/wordprocessingInk" xmlns:wne="http://schemas.microsoft.com/office/word/2006/wordml" xmlns:wps="http://schemas.microsoft.com/office/word/2010/wordprocessingShape" mc:Ignorable="w14 wp14">
+<w:endnotes xmlns:wpc="http://schemas.microsoft.com/office/word/2010/wordprocessingCanvas" xmlns:mo="http://schemas.microsoft.com/office/mac/office/2008/main" xmlns:mc="http://schemas.openxmlformats.org/markup-compatibility/2006" xmlns:mv="urn:schemas-microsoft-com:mac:vml" xmlns:o="urn:schemas-microsoft-com:office:office" xmlns:r="http://schemas.openxmlformats.org/officeDocument/2006/relationships" xmlns:m="http://schemas.openxmlformats.org/officeDocument/2006/math" xmlns:v="urn:schemas-microsoft-com:vml" xmlns:wp14="http://schemas.microsoft.com/office/word/2010/wordprocessingDrawing" xmlns:wp="http://schemas.openxmlformats.org/drawingml/2006/wordprocessingDrawing" xmlns:w10="urn:schemas-microsoft-com:office:word" xmlns:w="http://schemas.openxmlformats.org/wordprocessingml/2006/main" xmlns:w14="http://schemas.microsoft.com/office/word/2010/wordml" xmlns:wpg="http://schemas.microsoft.com/office/word/2010/wordprocessingGroup" xmlns:wpi="http://schemas.microsoft.com/office/word/2010/wordprocessingInk" xmlns:wne="http://schemas.microsoft.com/office/word/2006/wordml" xmlns:wps="http://schemas.microsoft.com/office/word/2010/wordprocessingShape" mc:Ignorable="w14 wp14">
   <w:endnote w:type="separator" w:id="-1">
     <w:p>
       <w:pPr>
@@ -9033,7 +9084,7 @@
 </file>
 
 <file path=word/footnotes.xml><?xml version="1.0" encoding="utf-8"?>
-<w:footnotes xmlns:wpc="http://schemas.microsoft.com/office/word/2010/wordprocessingCanvas" xmlns:mc="http://schemas.openxmlformats.org/markup-compatibility/2006" xmlns:o="urn:schemas-microsoft-com:office:office" xmlns:r="http://schemas.openxmlformats.org/officeDocument/2006/relationships" xmlns:m="http://schemas.openxmlformats.org/officeDocument/2006/math" xmlns:v="urn:schemas-microsoft-com:vml" xmlns:wp14="http://schemas.microsoft.com/office/word/2010/wordprocessingDrawing" xmlns:wp="http://schemas.openxmlformats.org/drawingml/2006/wordprocessingDrawing" xmlns:w10="urn:schemas-microsoft-com:office:word" xmlns:w="http://schemas.openxmlformats.org/wordprocessingml/2006/main" xmlns:w14="http://schemas.microsoft.com/office/word/2010/wordml" xmlns:wpg="http://schemas.microsoft.com/office/word/2010/wordprocessingGroup" xmlns:wpi="http://schemas.microsoft.com/office/word/2010/wordprocessingInk" xmlns:wne="http://schemas.microsoft.com/office/word/2006/wordml" xmlns:wps="http://schemas.microsoft.com/office/word/2010/wordprocessingShape" mc:Ignorable="w14 wp14">
+<w:footnotes xmlns:wpc="http://schemas.microsoft.com/office/word/2010/wordprocessingCanvas" xmlns:mo="http://schemas.microsoft.com/office/mac/office/2008/main" xmlns:mc="http://schemas.openxmlformats.org/markup-compatibility/2006" xmlns:mv="urn:schemas-microsoft-com:mac:vml" xmlns:o="urn:schemas-microsoft-com:office:office" xmlns:r="http://schemas.openxmlformats.org/officeDocument/2006/relationships" xmlns:m="http://schemas.openxmlformats.org/officeDocument/2006/math" xmlns:v="urn:schemas-microsoft-com:vml" xmlns:wp14="http://schemas.microsoft.com/office/word/2010/wordprocessingDrawing" xmlns:wp="http://schemas.openxmlformats.org/drawingml/2006/wordprocessingDrawing" xmlns:w10="urn:schemas-microsoft-com:office:word" xmlns:w="http://schemas.openxmlformats.org/wordprocessingml/2006/main" xmlns:w14="http://schemas.microsoft.com/office/word/2010/wordml" xmlns:wpg="http://schemas.microsoft.com/office/word/2010/wordprocessingGroup" xmlns:wpi="http://schemas.microsoft.com/office/word/2010/wordprocessingInk" xmlns:wne="http://schemas.microsoft.com/office/word/2006/wordml" xmlns:wps="http://schemas.microsoft.com/office/word/2010/wordprocessingShape" mc:Ignorable="w14 wp14">
   <w:footnote w:type="separator" w:id="-1">
     <w:p>
       <w:pPr>
@@ -9058,7 +9109,7 @@
 </file>
 
 <file path=word/header1.xml><?xml version="1.0" encoding="utf-8"?>
-<w:hdr xmlns:wpc="http://schemas.microsoft.com/office/word/2010/wordprocessingCanvas" xmlns:mc="http://schemas.openxmlformats.org/markup-compatibility/2006" xmlns:o="urn:schemas-microsoft-com:office:office" xmlns:r="http://schemas.openxmlformats.org/officeDocument/2006/relationships" xmlns:m="http://schemas.openxmlformats.org/officeDocument/2006/math" xmlns:v="urn:schemas-microsoft-com:vml" xmlns:wp14="http://schemas.microsoft.com/office/word/2010/wordprocessingDrawing" xmlns:wp="http://schemas.openxmlformats.org/drawingml/2006/wordprocessingDrawing" xmlns:w10="urn:schemas-microsoft-com:office:word" xmlns:w="http://schemas.openxmlformats.org/wordprocessingml/2006/main" xmlns:w14="http://schemas.microsoft.com/office/word/2010/wordml" xmlns:wpg="http://schemas.microsoft.com/office/word/2010/wordprocessingGroup" xmlns:wpi="http://schemas.microsoft.com/office/word/2010/wordprocessingInk" xmlns:wne="http://schemas.microsoft.com/office/word/2006/wordml" xmlns:wps="http://schemas.microsoft.com/office/word/2010/wordprocessingShape" mc:Ignorable="w14 wp14">
+<w:hdr xmlns:wpc="http://schemas.microsoft.com/office/word/2010/wordprocessingCanvas" xmlns:mo="http://schemas.microsoft.com/office/mac/office/2008/main" xmlns:mc="http://schemas.openxmlformats.org/markup-compatibility/2006" xmlns:mv="urn:schemas-microsoft-com:mac:vml" xmlns:o="urn:schemas-microsoft-com:office:office" xmlns:r="http://schemas.openxmlformats.org/officeDocument/2006/relationships" xmlns:m="http://schemas.openxmlformats.org/officeDocument/2006/math" xmlns:v="urn:schemas-microsoft-com:vml" xmlns:wp14="http://schemas.microsoft.com/office/word/2010/wordprocessingDrawing" xmlns:wp="http://schemas.openxmlformats.org/drawingml/2006/wordprocessingDrawing" xmlns:w10="urn:schemas-microsoft-com:office:word" xmlns:w="http://schemas.openxmlformats.org/wordprocessingml/2006/main" xmlns:w14="http://schemas.microsoft.com/office/word/2010/wordml" xmlns:wpg="http://schemas.microsoft.com/office/word/2010/wordprocessingGroup" xmlns:wpi="http://schemas.microsoft.com/office/word/2010/wordprocessingInk" xmlns:wne="http://schemas.microsoft.com/office/word/2006/wordml" xmlns:wps="http://schemas.microsoft.com/office/word/2010/wordprocessingShape" mc:Ignorable="w14 wp14">
   <w:p>
     <w:pPr>
       <w:pStyle w:val="Header"/>
@@ -9078,6 +9129,7 @@
         <w:dataBinding w:prefixMappings="xmlns:ns0='http://schemas.openxmlformats.org/package/2006/metadata/core-properties' xmlns:ns1='http://purl.org/dc/elements/1.1/'" w:xpath="/ns0:coreProperties[1]/ns1:title[1]" w:storeItemID="{6C3C8BC8-F283-45AE-878A-BAB7291924A1}"/>
         <w:text/>
       </w:sdtPr>
+      <w:sdtEndPr/>
       <w:sdtContent>
         <w:r>
           <w:rPr>
@@ -9097,43 +9149,20 @@
       </w:rPr>
       <w:ptab w:relativeTo="margin" w:alignment="right" w:leader="none"/>
     </w:r>
-    <w:sdt>
-      <w:sdtPr>
-        <w:rPr>
-          <w:rFonts w:asciiTheme="majorHAnsi" w:eastAsiaTheme="majorEastAsia" w:hAnsiTheme="majorHAnsi" w:cstheme="majorBidi"/>
-          <w:color w:val="4F81BD" w:themeColor="accent1"/>
-          <w:sz w:val="24"/>
-        </w:rPr>
-        <w:alias w:val="Date"/>
-        <w:id w:val="78404859"/>
-        <w:placeholder>
-          <w:docPart w:val="97D356CF01744451ADA964DBDA7A56E0"/>
-        </w:placeholder>
-        <w:dataBinding w:prefixMappings="xmlns:ns0='http://schemas.microsoft.com/office/2006/coverPageProps'" w:xpath="/ns0:CoverPageProperties[1]/ns0:PublishDate[1]" w:storeItemID="{55AF091B-3C7A-41E3-B477-F2FDAA23CFDA}"/>
-        <w:date w:fullDate="2012-04-26T00:00:00Z">
-          <w:dateFormat w:val="MMMM d, yyyy"/>
-          <w:lid w:val="en-US"/>
-          <w:storeMappedDataAs w:val="dateTime"/>
-          <w:calendar w:val="gregorian"/>
-        </w:date>
-      </w:sdtPr>
-      <w:sdtContent>
-        <w:r>
-          <w:rPr>
-            <w:rFonts w:asciiTheme="majorHAnsi" w:eastAsiaTheme="majorEastAsia" w:hAnsiTheme="majorHAnsi" w:cstheme="majorBidi"/>
-            <w:color w:val="4F81BD" w:themeColor="accent1"/>
-            <w:sz w:val="24"/>
-          </w:rPr>
-          <w:t>April 26, 2012</w:t>
-        </w:r>
-      </w:sdtContent>
-    </w:sdt>
+    <w:r>
+      <w:rPr>
+        <w:rFonts w:asciiTheme="majorHAnsi" w:eastAsiaTheme="majorEastAsia" w:hAnsiTheme="majorHAnsi" w:cstheme="majorBidi"/>
+        <w:color w:val="4F81BD" w:themeColor="accent1"/>
+        <w:sz w:val="24"/>
+      </w:rPr>
+      <w:t>October 18, 2012</w:t>
+    </w:r>
   </w:p>
 </w:hdr>
 </file>
 
 <file path=word/numbering.xml><?xml version="1.0" encoding="utf-8"?>
-<w:numbering xmlns:wpc="http://schemas.microsoft.com/office/word/2010/wordprocessingCanvas" xmlns:mc="http://schemas.openxmlformats.org/markup-compatibility/2006" xmlns:o="urn:schemas-microsoft-com:office:office" xmlns:r="http://schemas.openxmlformats.org/officeDocument/2006/relationships" xmlns:m="http://schemas.openxmlformats.org/officeDocument/2006/math" xmlns:v="urn:schemas-microsoft-com:vml" xmlns:wp14="http://schemas.microsoft.com/office/word/2010/wordprocessingDrawing" xmlns:wp="http://schemas.openxmlformats.org/drawingml/2006/wordprocessingDrawing" xmlns:w10="urn:schemas-microsoft-com:office:word" xmlns:w="http://schemas.openxmlformats.org/wordprocessingml/2006/main" xmlns:w14="http://schemas.microsoft.com/office/word/2010/wordml" xmlns:wpg="http://schemas.microsoft.com/office/word/2010/wordprocessingGroup" xmlns:wpi="http://schemas.microsoft.com/office/word/2010/wordprocessingInk" xmlns:wne="http://schemas.microsoft.com/office/word/2006/wordml" xmlns:wps="http://schemas.microsoft.com/office/word/2010/wordprocessingShape" mc:Ignorable="w14 wp14">
+<w:numbering xmlns:wpc="http://schemas.microsoft.com/office/word/2010/wordprocessingCanvas" xmlns:mo="http://schemas.microsoft.com/office/mac/office/2008/main" xmlns:mc="http://schemas.openxmlformats.org/markup-compatibility/2006" xmlns:mv="urn:schemas-microsoft-com:mac:vml" xmlns:o="urn:schemas-microsoft-com:office:office" xmlns:r="http://schemas.openxmlformats.org/officeDocument/2006/relationships" xmlns:m="http://schemas.openxmlformats.org/officeDocument/2006/math" xmlns:v="urn:schemas-microsoft-com:vml" xmlns:wp14="http://schemas.microsoft.com/office/word/2010/wordprocessingDrawing" xmlns:wp="http://schemas.openxmlformats.org/drawingml/2006/wordprocessingDrawing" xmlns:w10="urn:schemas-microsoft-com:office:word" xmlns:w="http://schemas.openxmlformats.org/wordprocessingml/2006/main" xmlns:w14="http://schemas.microsoft.com/office/word/2010/wordml" xmlns:wpg="http://schemas.microsoft.com/office/word/2010/wordprocessingGroup" xmlns:wpi="http://schemas.microsoft.com/office/word/2010/wordprocessingInk" xmlns:wne="http://schemas.microsoft.com/office/word/2006/wordml" xmlns:wps="http://schemas.microsoft.com/office/word/2010/wordprocessingShape" mc:Ignorable="w14 wp14">
   <w:abstractNum w:abstractNumId="0">
     <w:nsid w:val="198A7D8B"/>
     <w:multiLevelType w:val="hybridMultilevel"/>
@@ -9427,7 +9456,7 @@
       </w:pPr>
     </w:pPrDefault>
   </w:docDefaults>
-  <w:latentStyles w:defLockedState="0" w:defUIPriority="99" w:defSemiHidden="1" w:defUnhideWhenUsed="1" w:defQFormat="0" w:count="267">
+  <w:latentStyles w:defLockedState="0" w:defUIPriority="99" w:defSemiHidden="1" w:defUnhideWhenUsed="1" w:defQFormat="0" w:count="276">
     <w:lsdException w:name="Normal" w:semiHidden="0" w:uiPriority="0" w:unhideWhenUsed="0" w:qFormat="1"/>
     <w:lsdException w:name="heading 1" w:semiHidden="0" w:uiPriority="9" w:unhideWhenUsed="0" w:qFormat="1"/>
     <w:lsdException w:name="heading 2" w:uiPriority="9" w:qFormat="1"/>
@@ -9867,7 +9896,7 @@
 </file>
 
 <file path=word/stylesWithEffects.xml><?xml version="1.0" encoding="utf-8"?>
-<w:styles xmlns:wpc="http://schemas.microsoft.com/office/word/2010/wordprocessingCanvas" xmlns:mc="http://schemas.openxmlformats.org/markup-compatibility/2006" xmlns:o="urn:schemas-microsoft-com:office:office" xmlns:r="http://schemas.openxmlformats.org/officeDocument/2006/relationships" xmlns:m="http://schemas.openxmlformats.org/officeDocument/2006/math" xmlns:v="urn:schemas-microsoft-com:vml" xmlns:wp14="http://schemas.microsoft.com/office/word/2010/wordprocessingDrawing" xmlns:wp="http://schemas.openxmlformats.org/drawingml/2006/wordprocessingDrawing" xmlns:w10="urn:schemas-microsoft-com:office:word" xmlns:w="http://schemas.openxmlformats.org/wordprocessingml/2006/main" xmlns:w14="http://schemas.microsoft.com/office/word/2010/wordml" xmlns:wpg="http://schemas.microsoft.com/office/word/2010/wordprocessingGroup" xmlns:wpi="http://schemas.microsoft.com/office/word/2010/wordprocessingInk" xmlns:wne="http://schemas.microsoft.com/office/word/2006/wordml" xmlns:wps="http://schemas.microsoft.com/office/word/2010/wordprocessingShape" mc:Ignorable="w14 wp14">
+<w:styles xmlns:wpc="http://schemas.microsoft.com/office/word/2010/wordprocessingCanvas" xmlns:mo="http://schemas.microsoft.com/office/mac/office/2008/main" xmlns:mc="http://schemas.openxmlformats.org/markup-compatibility/2006" xmlns:mv="urn:schemas-microsoft-com:mac:vml" xmlns:o="urn:schemas-microsoft-com:office:office" xmlns:r="http://schemas.openxmlformats.org/officeDocument/2006/relationships" xmlns:m="http://schemas.openxmlformats.org/officeDocument/2006/math" xmlns:v="urn:schemas-microsoft-com:vml" xmlns:wp14="http://schemas.microsoft.com/office/word/2010/wordprocessingDrawing" xmlns:wp="http://schemas.openxmlformats.org/drawingml/2006/wordprocessingDrawing" xmlns:w10="urn:schemas-microsoft-com:office:word" xmlns:w="http://schemas.openxmlformats.org/wordprocessingml/2006/main" xmlns:w14="http://schemas.microsoft.com/office/word/2010/wordml" xmlns:wpg="http://schemas.microsoft.com/office/word/2010/wordprocessingGroup" xmlns:wpi="http://schemas.microsoft.com/office/word/2010/wordprocessingInk" xmlns:wne="http://schemas.microsoft.com/office/word/2006/wordml" xmlns:wps="http://schemas.microsoft.com/office/word/2010/wordprocessingShape" mc:Ignorable="w14 wp14">
   <w:docDefaults>
     <w:rPrDefault>
       <w:rPr>
@@ -9883,7 +9912,7 @@
       </w:pPr>
     </w:pPrDefault>
   </w:docDefaults>
-  <w:latentStyles w:defLockedState="0" w:defUIPriority="99" w:defSemiHidden="1" w:defUnhideWhenUsed="1" w:defQFormat="0" w:count="267">
+  <w:latentStyles w:defLockedState="0" w:defUIPriority="99" w:defSemiHidden="1" w:defUnhideWhenUsed="1" w:defQFormat="0" w:count="276">
     <w:lsdException w:name="Normal" w:semiHidden="0" w:uiPriority="0" w:unhideWhenUsed="0" w:qFormat="1"/>
     <w:lsdException w:name="heading 1" w:semiHidden="0" w:uiPriority="9" w:unhideWhenUsed="0" w:qFormat="1"/>
     <w:lsdException w:name="heading 2" w:uiPriority="9" w:qFormat="1"/>
@@ -10323,7 +10352,7 @@
 </file>
 
 <file path=word/glossary/document.xml><?xml version="1.0" encoding="utf-8"?>
-<w:glossaryDocument xmlns:wpc="http://schemas.microsoft.com/office/word/2010/wordprocessingCanvas" xmlns:mc="http://schemas.openxmlformats.org/markup-compatibility/2006" xmlns:o="urn:schemas-microsoft-com:office:office" xmlns:r="http://schemas.openxmlformats.org/officeDocument/2006/relationships" xmlns:m="http://schemas.openxmlformats.org/officeDocument/2006/math" xmlns:v="urn:schemas-microsoft-com:vml" xmlns:wp14="http://schemas.microsoft.com/office/word/2010/wordprocessingDrawing" xmlns:wp="http://schemas.openxmlformats.org/drawingml/2006/wordprocessingDrawing" xmlns:w10="urn:schemas-microsoft-com:office:word" xmlns:w="http://schemas.openxmlformats.org/wordprocessingml/2006/main" xmlns:w14="http://schemas.microsoft.com/office/word/2010/wordml" xmlns:wpg="http://schemas.microsoft.com/office/word/2010/wordprocessingGroup" xmlns:wpi="http://schemas.microsoft.com/office/word/2010/wordprocessingInk" xmlns:wne="http://schemas.microsoft.com/office/word/2006/wordml" xmlns:wps="http://schemas.microsoft.com/office/word/2010/wordprocessingShape" mc:Ignorable="w14 wp14">
+<w:glossaryDocument xmlns:wpc="http://schemas.microsoft.com/office/word/2010/wordprocessingCanvas" xmlns:mo="http://schemas.microsoft.com/office/mac/office/2008/main" xmlns:mc="http://schemas.openxmlformats.org/markup-compatibility/2006" xmlns:mv="urn:schemas-microsoft-com:mac:vml" xmlns:o="urn:schemas-microsoft-com:office:office" xmlns:r="http://schemas.openxmlformats.org/officeDocument/2006/relationships" xmlns:m="http://schemas.openxmlformats.org/officeDocument/2006/math" xmlns:v="urn:schemas-microsoft-com:vml" xmlns:wp14="http://schemas.microsoft.com/office/word/2010/wordprocessingDrawing" xmlns:wp="http://schemas.openxmlformats.org/drawingml/2006/wordprocessingDrawing" xmlns:w10="urn:schemas-microsoft-com:office:word" xmlns:w="http://schemas.openxmlformats.org/wordprocessingml/2006/main" xmlns:w14="http://schemas.microsoft.com/office/word/2010/wordml" xmlns:wpg="http://schemas.microsoft.com/office/word/2010/wordprocessingGroup" xmlns:wpi="http://schemas.microsoft.com/office/word/2010/wordprocessingInk" xmlns:wne="http://schemas.microsoft.com/office/word/2006/wordml" xmlns:wps="http://schemas.microsoft.com/office/word/2010/wordprocessingShape" mc:Ignorable="w14 wp14">
   <w:docParts>
     <w:docPart>
       <w:docPartPr>
@@ -10356,37 +10385,6 @@
         </w:p>
       </w:docPartBody>
     </w:docPart>
-    <w:docPart>
-      <w:docPartPr>
-        <w:name w:val="97D356CF01744451ADA964DBDA7A56E0"/>
-        <w:category>
-          <w:name w:val="General"/>
-          <w:gallery w:val="placeholder"/>
-        </w:category>
-        <w:types>
-          <w:type w:val="bbPlcHdr"/>
-        </w:types>
-        <w:behaviors>
-          <w:behavior w:val="content"/>
-        </w:behaviors>
-        <w:guid w:val="{9DC61206-9D69-4915-ABE3-235D282A7942}"/>
-      </w:docPartPr>
-      <w:docPartBody>
-        <w:p>
-          <w:pPr>
-            <w:pStyle w:val="97D356CF01744451ADA964DBDA7A56E0"/>
-          </w:pPr>
-          <w:r>
-            <w:rPr>
-              <w:rFonts w:asciiTheme="majorHAnsi" w:eastAsiaTheme="majorEastAsia" w:hAnsiTheme="majorHAnsi" w:cstheme="majorBidi"/>
-              <w:color w:val="4F81BD" w:themeColor="accent1"/>
-              <w:sz w:val="24"/>
-            </w:rPr>
-            <w:t>[Pick the date]</w:t>
-          </w:r>
-        </w:p>
-      </w:docPartBody>
-    </w:docPart>
   </w:docParts>
 </w:glossaryDocument>
 </file>
@@ -10396,39 +10394,52 @@
   <w:font w:name="Times New Roman">
     <w:panose1 w:val="02020603050405020304"/>
     <w:charset w:val="00"/>
-    <w:family w:val="roman"/>
+    <w:family w:val="auto"/>
     <w:pitch w:val="variable"/>
     <w:sig w:usb0="E0002AFF" w:usb1="C0007841" w:usb2="00000009" w:usb3="00000000" w:csb0="000001FF" w:csb1="00000000"/>
   </w:font>
   <w:font w:name="Calibri">
     <w:panose1 w:val="020F0502020204030204"/>
     <w:charset w:val="00"/>
-    <w:family w:val="swiss"/>
+    <w:family w:val="auto"/>
     <w:pitch w:val="variable"/>
     <w:sig w:usb0="E10002FF" w:usb1="4000ACFF" w:usb2="00000009" w:usb3="00000000" w:csb0="0000019F" w:csb1="00000000"/>
   </w:font>
   <w:font w:name="Cambria">
     <w:panose1 w:val="02040503050406030204"/>
     <w:charset w:val="00"/>
-    <w:family w:val="roman"/>
+    <w:family w:val="auto"/>
     <w:pitch w:val="variable"/>
     <w:sig w:usb0="E00002FF" w:usb1="400004FF" w:usb2="00000000" w:usb3="00000000" w:csb0="0000019F" w:csb1="00000000"/>
+  </w:font>
+  <w:font w:name="ＭＳ ゴシック">
+    <w:charset w:val="4E"/>
+    <w:family w:val="auto"/>
+    <w:pitch w:val="variable"/>
+    <w:sig w:usb0="00000001" w:usb1="08070000" w:usb2="00000010" w:usb3="00000000" w:csb0="00020000" w:csb1="00000000"/>
+  </w:font>
+  <w:font w:name="ＭＳ 明朝">
+    <w:charset w:val="4E"/>
+    <w:family w:val="auto"/>
+    <w:pitch w:val="variable"/>
+    <w:sig w:usb0="00000001" w:usb1="08070000" w:usb2="00000010" w:usb3="00000000" w:csb0="00020000" w:csb1="00000000"/>
   </w:font>
   <w:font w:name="Tahoma">
     <w:panose1 w:val="020B0604030504040204"/>
     <w:charset w:val="00"/>
-    <w:family w:val="swiss"/>
+    <w:family w:val="auto"/>
     <w:pitch w:val="variable"/>
-    <w:sig w:usb0="E1002EFF" w:usb1="C000605B" w:usb2="00000029" w:usb3="00000000" w:csb0="000101FF" w:csb1="00000000"/>
+    <w:sig w:usb0="00000003" w:usb1="00000000" w:usb2="00000000" w:usb3="00000000" w:csb0="00000001" w:csb1="00000000"/>
   </w:font>
   <w:font w:name="Courier New">
     <w:panose1 w:val="02070309020205020404"/>
     <w:charset w:val="00"/>
-    <w:family w:val="modern"/>
-    <w:pitch w:val="fixed"/>
+    <w:family w:val="auto"/>
+    <w:pitch w:val="variable"/>
     <w:sig w:usb0="E0002AFF" w:usb1="C0007843" w:usb2="00000009" w:usb3="00000000" w:csb0="000001FF" w:csb1="00000000"/>
   </w:font>
   <w:font w:name="Kailasa">
+    <w:altName w:val="Cambria"/>
     <w:panose1 w:val="00000000000000000000"/>
     <w:charset w:val="00"/>
     <w:family w:val="auto"/>
@@ -10436,13 +10447,19 @@
     <w:pitch w:val="default"/>
     <w:sig w:usb0="00000003" w:usb1="00000000" w:usb2="00000000" w:usb3="00000000" w:csb0="00000001" w:csb1="00000000"/>
   </w:font>
+  <w:font w:name="Arial">
+    <w:panose1 w:val="020B0604020202020204"/>
+    <w:charset w:val="00"/>
+    <w:family w:val="auto"/>
+    <w:pitch w:val="variable"/>
+    <w:sig w:usb0="E0002AFF" w:usb1="C0007843" w:usb2="00000009" w:usb3="00000000" w:csb0="000001FF" w:csb1="00000000"/>
+  </w:font>
 </w:fonts>
 </file>
 
 <file path=word/glossary/settings.xml><?xml version="1.0" encoding="utf-8"?>
 <w:settings xmlns:mc="http://schemas.openxmlformats.org/markup-compatibility/2006" xmlns:o="urn:schemas-microsoft-com:office:office" xmlns:r="http://schemas.openxmlformats.org/officeDocument/2006/relationships" xmlns:m="http://schemas.openxmlformats.org/officeDocument/2006/math" xmlns:v="urn:schemas-microsoft-com:vml" xmlns:w10="urn:schemas-microsoft-com:office:word" xmlns:w="http://schemas.openxmlformats.org/wordprocessingml/2006/main" xmlns:w14="http://schemas.microsoft.com/office/word/2010/wordml" xmlns:sl="http://schemas.openxmlformats.org/schemaLibrary/2006/main" mc:Ignorable="w14">
   <w:view w:val="normal"/>
-  <w:revisionView w:inkAnnotations="0"/>
   <w:defaultTabStop w:val="720"/>
   <w:characterSpacingControl w:val="doNotCompress"/>
   <w:compat>
@@ -10472,8 +10489,9 @@
     <m:intLim m:val="subSup"/>
     <m:naryLim m:val="undOvr"/>
   </m:mathPr>
-  <w:themeFontLang w:val="en-US"/>
+  <w:themeFontLang w:val="en-US" w:eastAsia="ja-JP"/>
   <w:clrSchemeMapping w:bg1="light1" w:t1="dark1" w:bg2="light2" w:t2="dark2" w:accent1="accent1" w:accent2="accent2" w:accent3="accent3" w:accent4="accent4" w:accent5="accent5" w:accent6="accent6" w:hyperlink="hyperlink" w:followedHyperlink="followedHyperlink"/>
+  <w:doNotAutoCompressPictures/>
   <w:decimalSymbol w:val="."/>
   <w:listSeparator w:val=","/>
 </w:settings>
@@ -10496,7 +10514,7 @@
       </w:pPr>
     </w:pPrDefault>
   </w:docDefaults>
-  <w:latentStyles w:defLockedState="0" w:defUIPriority="99" w:defSemiHidden="1" w:defUnhideWhenUsed="1" w:defQFormat="0" w:count="267">
+  <w:latentStyles w:defLockedState="0" w:defUIPriority="99" w:defSemiHidden="1" w:defUnhideWhenUsed="1" w:defQFormat="0" w:count="276">
     <w:lsdException w:name="Normal" w:semiHidden="0" w:uiPriority="0" w:unhideWhenUsed="0" w:qFormat="1"/>
     <w:lsdException w:name="heading 1" w:semiHidden="0" w:uiPriority="9" w:unhideWhenUsed="0" w:qFormat="1"/>
     <w:lsdException w:name="heading 2" w:uiPriority="9" w:qFormat="1"/>
@@ -10694,7 +10712,7 @@
 </file>
 
 <file path=word/glossary/stylesWithEffects.xml><?xml version="1.0" encoding="utf-8"?>
-<w:styles xmlns:wpc="http://schemas.microsoft.com/office/word/2010/wordprocessingCanvas" xmlns:mc="http://schemas.openxmlformats.org/markup-compatibility/2006" xmlns:o="urn:schemas-microsoft-com:office:office" xmlns:r="http://schemas.openxmlformats.org/officeDocument/2006/relationships" xmlns:m="http://schemas.openxmlformats.org/officeDocument/2006/math" xmlns:v="urn:schemas-microsoft-com:vml" xmlns:wp14="http://schemas.microsoft.com/office/word/2010/wordprocessingDrawing" xmlns:wp="http://schemas.openxmlformats.org/drawingml/2006/wordprocessingDrawing" xmlns:w10="urn:schemas-microsoft-com:office:word" xmlns:w="http://schemas.openxmlformats.org/wordprocessingml/2006/main" xmlns:w14="http://schemas.microsoft.com/office/word/2010/wordml" xmlns:wpg="http://schemas.microsoft.com/office/word/2010/wordprocessingGroup" xmlns:wpi="http://schemas.microsoft.com/office/word/2010/wordprocessingInk" xmlns:wne="http://schemas.microsoft.com/office/word/2006/wordml" xmlns:wps="http://schemas.microsoft.com/office/word/2010/wordprocessingShape" mc:Ignorable="w14 wp14">
+<w:styles xmlns:wpc="http://schemas.microsoft.com/office/word/2010/wordprocessingCanvas" xmlns:mo="http://schemas.microsoft.com/office/mac/office/2008/main" xmlns:mc="http://schemas.openxmlformats.org/markup-compatibility/2006" xmlns:mv="urn:schemas-microsoft-com:mac:vml" xmlns:o="urn:schemas-microsoft-com:office:office" xmlns:r="http://schemas.openxmlformats.org/officeDocument/2006/relationships" xmlns:m="http://schemas.openxmlformats.org/officeDocument/2006/math" xmlns:v="urn:schemas-microsoft-com:vml" xmlns:wp14="http://schemas.microsoft.com/office/word/2010/wordprocessingDrawing" xmlns:wp="http://schemas.openxmlformats.org/drawingml/2006/wordprocessingDrawing" xmlns:w10="urn:schemas-microsoft-com:office:word" xmlns:w="http://schemas.openxmlformats.org/wordprocessingml/2006/main" xmlns:w14="http://schemas.microsoft.com/office/word/2010/wordml" xmlns:wpg="http://schemas.microsoft.com/office/word/2010/wordprocessingGroup" xmlns:wpi="http://schemas.microsoft.com/office/word/2010/wordprocessingInk" xmlns:wne="http://schemas.microsoft.com/office/word/2006/wordml" xmlns:wps="http://schemas.microsoft.com/office/word/2010/wordprocessingShape" mc:Ignorable="w14 wp14">
   <w:docDefaults>
     <w:rPrDefault>
       <w:rPr>
@@ -10710,7 +10728,7 @@
       </w:pPr>
     </w:pPrDefault>
   </w:docDefaults>
-  <w:latentStyles w:defLockedState="0" w:defUIPriority="99" w:defSemiHidden="1" w:defUnhideWhenUsed="1" w:defQFormat="0" w:count="267">
+  <w:latentStyles w:defLockedState="0" w:defUIPriority="99" w:defSemiHidden="1" w:defUnhideWhenUsed="1" w:defQFormat="0" w:count="276">
     <w:lsdException w:name="Normal" w:semiHidden="0" w:uiPriority="0" w:unhideWhenUsed="0" w:qFormat="1"/>
     <w:lsdException w:name="heading 1" w:semiHidden="0" w:uiPriority="9" w:unhideWhenUsed="0" w:qFormat="1"/>
     <w:lsdException w:name="heading 2" w:uiPriority="9" w:qFormat="1"/>
@@ -10911,6 +10929,7 @@
 <w:webSettings xmlns:mc="http://schemas.openxmlformats.org/markup-compatibility/2006" xmlns:r="http://schemas.openxmlformats.org/officeDocument/2006/relationships" xmlns:w="http://schemas.openxmlformats.org/wordprocessingml/2006/main" xmlns:w14="http://schemas.microsoft.com/office/word/2010/wordml" mc:Ignorable="w14">
   <w:optimizeForBrowser/>
   <w:allowPNG/>
+  <w:doNotSaveAsSingleFile/>
 </w:webSettings>
 </file>
 
@@ -11223,7 +11242,7 @@
 </file>
 
 <file path=customXml/itemProps2.xml><?xml version="1.0" encoding="utf-8"?>
-<ds:datastoreItem xmlns:ds="http://schemas.openxmlformats.org/officeDocument/2006/customXml" ds:itemID="{89A63A71-535A-4CEE-AC37-D46C11F7BE3F}">
+<ds:datastoreItem xmlns:ds="http://schemas.openxmlformats.org/officeDocument/2006/customXml" ds:itemID="{2B044B3D-7125-4645-B224-830EFFA7DAF2}">
   <ds:schemaRefs>
     <ds:schemaRef ds:uri="http://schemas.openxmlformats.org/officeDocument/2006/bibliography"/>
   </ds:schemaRefs>

</xml_diff>

<commit_message>
Added history FIFOs to SimSharedData
</commit_message>
<xml_diff>
--- a/LbcbPlugin Data Organization.docx
+++ b/LbcbPlugin Data Organization.docx
@@ -66,16 +66,13 @@
         <w:outlineLvl w:val="0"/>
       </w:pPr>
       <w:r>
-        <w:t>Anatomy of a Plugin Function.  The LbcbPlugin provides a customization feature called plugin functions that allow the researcher to specify the control protocol of a test.  The application supports two types of plugin functions; control point transformation functions and step correction functions.  Examples of these functions can be found in t</w:t>
+        <w:t>Anatomy of a Plugin Function.  The LbcbPlugin provides a customization feature called plugin functions that allow the researcher to specify the control protocol of a test.  The application supports two types of plugin functions; control point transformation functions and step correction functions.  Examples of these functions can be found in the UserFunctions folder.</w:t>
+      </w:r>
+      <w:r>
+        <w:t xml:space="preserve"> </w:t>
       </w:r>
       <w:bookmarkStart w:id="0" w:name="_GoBack"/>
       <w:bookmarkEnd w:id="0"/>
-      <w:r>
-        <w:t>he UserFunctions folder.</w:t>
-      </w:r>
-      <w:r>
-        <w:t xml:space="preserve"> </w:t>
-      </w:r>
     </w:p>
     <w:p>
       <w:pPr>
@@ -974,6 +971,268 @@
           </w:p>
         </w:tc>
       </w:tr>
+      <w:tr>
+        <w:tc>
+          <w:tcPr>
+            <w:tcW w:w="1836" w:type="dxa"/>
+          </w:tcPr>
+          <w:p>
+            <w:pPr>
+              <w:pStyle w:val="ListParagraph"/>
+              <w:ind w:left="0"/>
+            </w:pPr>
+            <w:r>
+              <w:lastRenderedPageBreak/>
+              <w:t>Target History</w:t>
+            </w:r>
+          </w:p>
+        </w:tc>
+        <w:tc>
+          <w:tcPr>
+            <w:tcW w:w="5040" w:type="dxa"/>
+          </w:tcPr>
+          <w:p>
+            <w:pPr>
+              <w:pStyle w:val="ListParagraph"/>
+              <w:ind w:left="0"/>
+            </w:pPr>
+            <w:r>
+              <w:t xml:space="preserve">Handle to a </w:t>
+            </w:r>
+            <w:proofErr w:type="spellStart"/>
+            <w:r>
+              <w:t>CellFifo</w:t>
+            </w:r>
+            <w:proofErr w:type="spellEnd"/>
+            <w:r>
+              <w:t xml:space="preserve"> (</w:t>
+            </w:r>
+            <w:r>
+              <w:fldChar w:fldCharType="begin"/>
+            </w:r>
+            <w:r>
+              <w:instrText xml:space="preserve"> REF _Ref220736366 \r \h </w:instrText>
+            </w:r>
+            <w:r>
+              <w:fldChar w:fldCharType="separate"/>
+            </w:r>
+            <w:r>
+              <w:t>3.10</w:t>
+            </w:r>
+            <w:r>
+              <w:fldChar w:fldCharType="end"/>
+            </w:r>
+            <w:r>
+              <w:t xml:space="preserve">) object </w:t>
+            </w:r>
+            <w:r>
+              <w:t>that</w:t>
+            </w:r>
+            <w:r>
+              <w:t xml:space="preserve"> allows access to past</w:t>
+            </w:r>
+            <w:r>
+              <w:t xml:space="preserve"> targets.  The size of the buffer is set to be 20 in the </w:t>
+            </w:r>
+            <w:proofErr w:type="spellStart"/>
+            <w:r>
+              <w:t>SimSharedData</w:t>
+            </w:r>
+            <w:proofErr w:type="spellEnd"/>
+            <w:r>
+              <w:t xml:space="preserve"> constructor</w:t>
+            </w:r>
+          </w:p>
+        </w:tc>
+        <w:tc>
+          <w:tcPr>
+            <w:tcW w:w="1908" w:type="dxa"/>
+          </w:tcPr>
+          <w:p>
+            <w:pPr>
+              <w:pStyle w:val="ListParagraph"/>
+              <w:ind w:left="0"/>
+            </w:pPr>
+            <w:proofErr w:type="spellStart"/>
+            <w:proofErr w:type="gramStart"/>
+            <w:r>
+              <w:t>targetHist</w:t>
+            </w:r>
+            <w:proofErr w:type="spellEnd"/>
+            <w:proofErr w:type="gramEnd"/>
+          </w:p>
+        </w:tc>
+      </w:tr>
+      <w:tr>
+        <w:tc>
+          <w:tcPr>
+            <w:tcW w:w="1836" w:type="dxa"/>
+          </w:tcPr>
+          <w:p>
+            <w:pPr>
+              <w:pStyle w:val="ListParagraph"/>
+              <w:ind w:left="0"/>
+            </w:pPr>
+            <w:proofErr w:type="spellStart"/>
+            <w:r>
+              <w:t>Substep</w:t>
+            </w:r>
+            <w:proofErr w:type="spellEnd"/>
+            <w:r>
+              <w:t xml:space="preserve"> History</w:t>
+            </w:r>
+          </w:p>
+        </w:tc>
+        <w:tc>
+          <w:tcPr>
+            <w:tcW w:w="5040" w:type="dxa"/>
+          </w:tcPr>
+          <w:p>
+            <w:pPr>
+              <w:pStyle w:val="ListParagraph"/>
+              <w:ind w:left="0"/>
+            </w:pPr>
+            <w:r>
+              <w:t xml:space="preserve">Handle to a </w:t>
+            </w:r>
+            <w:proofErr w:type="spellStart"/>
+            <w:r>
+              <w:t>CellFifo</w:t>
+            </w:r>
+            <w:proofErr w:type="spellEnd"/>
+            <w:r>
+              <w:t xml:space="preserve"> (</w:t>
+            </w:r>
+            <w:r>
+              <w:fldChar w:fldCharType="begin"/>
+            </w:r>
+            <w:r>
+              <w:instrText xml:space="preserve"> REF _Ref220736366 \r \h </w:instrText>
+            </w:r>
+            <w:r>
+              <w:fldChar w:fldCharType="separate"/>
+            </w:r>
+            <w:r>
+              <w:t>3.10</w:t>
+            </w:r>
+            <w:r>
+              <w:fldChar w:fldCharType="end"/>
+            </w:r>
+            <w:r>
+              <w:t xml:space="preserve">) object that allows access to past </w:t>
+            </w:r>
+            <w:proofErr w:type="spellStart"/>
+            <w:r>
+              <w:t>substeps</w:t>
+            </w:r>
+            <w:proofErr w:type="spellEnd"/>
+          </w:p>
+        </w:tc>
+        <w:tc>
+          <w:tcPr>
+            <w:tcW w:w="1908" w:type="dxa"/>
+          </w:tcPr>
+          <w:p>
+            <w:pPr>
+              <w:pStyle w:val="ListParagraph"/>
+              <w:ind w:left="0"/>
+            </w:pPr>
+            <w:proofErr w:type="spellStart"/>
+            <w:proofErr w:type="gramStart"/>
+            <w:r>
+              <w:t>substepHist</w:t>
+            </w:r>
+            <w:proofErr w:type="spellEnd"/>
+            <w:proofErr w:type="gramEnd"/>
+          </w:p>
+        </w:tc>
+      </w:tr>
+      <w:tr>
+        <w:tc>
+          <w:tcPr>
+            <w:tcW w:w="1836" w:type="dxa"/>
+          </w:tcPr>
+          <w:p>
+            <w:pPr>
+              <w:pStyle w:val="ListParagraph"/>
+              <w:ind w:left="0"/>
+            </w:pPr>
+            <w:r>
+              <w:t>Execute Step History</w:t>
+            </w:r>
+          </w:p>
+        </w:tc>
+        <w:tc>
+          <w:tcPr>
+            <w:tcW w:w="5040" w:type="dxa"/>
+          </w:tcPr>
+          <w:p>
+            <w:pPr>
+              <w:pStyle w:val="ListParagraph"/>
+              <w:ind w:left="0"/>
+            </w:pPr>
+            <w:r>
+              <w:t xml:space="preserve">Handle to a </w:t>
+            </w:r>
+            <w:proofErr w:type="spellStart"/>
+            <w:r>
+              <w:t>CellFifo</w:t>
+            </w:r>
+            <w:proofErr w:type="spellEnd"/>
+            <w:r>
+              <w:t xml:space="preserve"> (</w:t>
+            </w:r>
+            <w:r>
+              <w:fldChar w:fldCharType="begin"/>
+            </w:r>
+            <w:r>
+              <w:instrText xml:space="preserve"> REF _Ref220736366 \r \h </w:instrText>
+            </w:r>
+            <w:r>
+              <w:fldChar w:fldCharType="separate"/>
+            </w:r>
+            <w:r>
+              <w:t>3.10</w:t>
+            </w:r>
+            <w:r>
+              <w:fldChar w:fldCharType="end"/>
+            </w:r>
+            <w:r>
+              <w:t xml:space="preserve">) object that allows access to </w:t>
+            </w:r>
+            <w:r>
+              <w:t xml:space="preserve">past-executed steps. </w:t>
+            </w:r>
+            <w:r>
+              <w:rPr>
+                <w:b/>
+              </w:rPr>
+              <w:t xml:space="preserve">Note: </w:t>
+            </w:r>
+            <w:r>
+              <w:t xml:space="preserve"> The next step is not added to this buffer until it is sent to the OM</w:t>
+            </w:r>
+          </w:p>
+        </w:tc>
+        <w:tc>
+          <w:tcPr>
+            <w:tcW w:w="1908" w:type="dxa"/>
+          </w:tcPr>
+          <w:p>
+            <w:pPr>
+              <w:pStyle w:val="ListParagraph"/>
+              <w:ind w:left="0"/>
+            </w:pPr>
+            <w:proofErr w:type="spellStart"/>
+            <w:proofErr w:type="gramStart"/>
+            <w:r>
+              <w:t>executeHist</w:t>
+            </w:r>
+            <w:proofErr w:type="spellEnd"/>
+            <w:proofErr w:type="gramEnd"/>
+          </w:p>
+        </w:tc>
+      </w:tr>
     </w:tbl>
     <w:p>
       <w:pPr>
@@ -981,7 +1240,6 @@
         <w:ind w:left="792"/>
       </w:pPr>
       <w:r>
-        <w:lastRenderedPageBreak/>
         <w:t xml:space="preserve"> </w:t>
       </w:r>
     </w:p>
@@ -1793,6 +2051,7 @@
               <w:ind w:left="0"/>
             </w:pPr>
             <w:r>
+              <w:lastRenderedPageBreak/>
               <w:t>Name</w:t>
             </w:r>
           </w:p>
@@ -1955,7 +2214,6 @@
               <w:ind w:left="0"/>
             </w:pPr>
             <w:r>
-              <w:lastRenderedPageBreak/>
               <w:t>LBCB Data</w:t>
             </w:r>
           </w:p>
@@ -1999,14 +2257,9 @@
             <w:r>
               <w:t xml:space="preserve"> &amp; load </w:t>
             </w:r>
-            <w:proofErr w:type="gramStart"/>
-            <w:r>
-              <w:t xml:space="preserve">cell </w:t>
-            </w:r>
-            <w:r>
-              <w:t xml:space="preserve"> readings</w:t>
-            </w:r>
-            <w:proofErr w:type="gramEnd"/>
+            <w:r>
+              <w:t>cell readings</w:t>
+            </w:r>
             <w:r>
               <w:t xml:space="preserve"> of the LBCB in LBCB Cartesian space</w:t>
             </w:r>
@@ -2686,6 +2939,7 @@
         <w:keepNext/>
       </w:pPr>
       <w:r>
+        <w:lastRenderedPageBreak/>
         <w:t xml:space="preserve">Table </w:t>
       </w:r>
       <w:fldSimple w:instr=" SEQ Table \* ARABIC ">
@@ -2952,7 +3206,6 @@
         <w:keepNext/>
       </w:pPr>
       <w:r>
-        <w:lastRenderedPageBreak/>
         <w:t xml:space="preserve">Table </w:t>
       </w:r>
       <w:fldSimple w:instr=" SEQ Table \* ARABIC ">
@@ -3662,6 +3915,7 @@
               <w:ind w:left="0"/>
             </w:pPr>
             <w:r>
+              <w:lastRenderedPageBreak/>
               <w:t>getFilteredExtSensors(isLbcb1)</w:t>
             </w:r>
           </w:p>
@@ -3838,7 +4092,302 @@
         <w:ind w:left="792"/>
       </w:pPr>
       <w:r>
-        <w:lastRenderedPageBreak/>
+        <w:t xml:space="preserve"> </w:t>
+      </w:r>
+    </w:p>
+    <w:p>
+      <w:pPr>
+        <w:pStyle w:val="ListParagraph"/>
+        <w:numPr>
+          <w:ilvl w:val="1"/>
+          <w:numId w:val="3"/>
+        </w:numPr>
+        <w:outlineLvl w:val="0"/>
+      </w:pPr>
+      <w:bookmarkStart w:id="14" w:name="_Ref220736366"/>
+      <w:proofErr w:type="spellStart"/>
+      <w:r>
+        <w:t>CellFifo</w:t>
+      </w:r>
+      <w:proofErr w:type="spellEnd"/>
+      <w:r>
+        <w:t xml:space="preserve"> Class.  Class used to manage target and command histories.  It is found in the </w:t>
+      </w:r>
+      <w:proofErr w:type="spellStart"/>
+      <w:r>
+        <w:t>SimData</w:t>
+      </w:r>
+      <w:proofErr w:type="spellEnd"/>
+      <w:r>
+        <w:t xml:space="preserve"> folder.  It has several methods:</w:t>
+      </w:r>
+      <w:bookmarkEnd w:id="14"/>
+    </w:p>
+    <w:p>
+      <w:pPr>
+        <w:pStyle w:val="ListParagraph"/>
+        <w:ind w:left="792"/>
+        <w:outlineLvl w:val="0"/>
+      </w:pPr>
+    </w:p>
+    <w:p>
+      <w:pPr>
+        <w:pStyle w:val="Caption"/>
+        <w:keepNext/>
+      </w:pPr>
+      <w:r>
+        <w:t xml:space="preserve">Table </w:t>
+      </w:r>
+      <w:fldSimple w:instr=" SEQ Table \* ARABIC ">
+        <w:r>
+          <w:rPr>
+            <w:noProof/>
+          </w:rPr>
+          <w:t>10</w:t>
+        </w:r>
+      </w:fldSimple>
+      <w:r>
+        <w:t xml:space="preserve"> </w:t>
+      </w:r>
+      <w:proofErr w:type="spellStart"/>
+      <w:r>
+        <w:t>CellFifo</w:t>
+      </w:r>
+      <w:proofErr w:type="spellEnd"/>
+      <w:r>
+        <w:t xml:space="preserve"> Methods</w:t>
+      </w:r>
+    </w:p>
+    <w:tbl>
+      <w:tblPr>
+        <w:tblStyle w:val="TableGrid"/>
+        <w:tblW w:w="0" w:type="auto"/>
+        <w:tblInd w:w="792" w:type="dxa"/>
+        <w:tblLook w:val="04A0" w:firstRow="1" w:lastRow="0" w:firstColumn="1" w:lastColumn="0" w:noHBand="0" w:noVBand="1"/>
+      </w:tblPr>
+      <w:tblGrid>
+        <w:gridCol w:w="4386"/>
+        <w:gridCol w:w="4398"/>
+      </w:tblGrid>
+      <w:tr>
+        <w:tc>
+          <w:tcPr>
+            <w:tcW w:w="4386" w:type="dxa"/>
+          </w:tcPr>
+          <w:p>
+            <w:pPr>
+              <w:pStyle w:val="ListParagraph"/>
+              <w:ind w:left="0"/>
+              <w:outlineLvl w:val="0"/>
+            </w:pPr>
+            <w:r>
+              <w:t>Method Name</w:t>
+            </w:r>
+          </w:p>
+        </w:tc>
+        <w:tc>
+          <w:tcPr>
+            <w:tcW w:w="4398" w:type="dxa"/>
+          </w:tcPr>
+          <w:p>
+            <w:pPr>
+              <w:pStyle w:val="ListParagraph"/>
+              <w:ind w:left="0"/>
+              <w:outlineLvl w:val="0"/>
+            </w:pPr>
+            <w:r>
+              <w:t>Description</w:t>
+            </w:r>
+          </w:p>
+        </w:tc>
+      </w:tr>
+      <w:tr>
+        <w:tc>
+          <w:tcPr>
+            <w:tcW w:w="4386" w:type="dxa"/>
+          </w:tcPr>
+          <w:p>
+            <w:pPr>
+              <w:pStyle w:val="ListParagraph"/>
+              <w:ind w:left="0"/>
+              <w:outlineLvl w:val="0"/>
+            </w:pPr>
+            <w:proofErr w:type="gramStart"/>
+            <w:r>
+              <w:t>push</w:t>
+            </w:r>
+            <w:proofErr w:type="gramEnd"/>
+            <w:r>
+              <w:t>()</w:t>
+            </w:r>
+          </w:p>
+        </w:tc>
+        <w:tc>
+          <w:tcPr>
+            <w:tcW w:w="4398" w:type="dxa"/>
+          </w:tcPr>
+          <w:p>
+            <w:pPr>
+              <w:pStyle w:val="ListParagraph"/>
+              <w:ind w:left="0"/>
+              <w:outlineLvl w:val="0"/>
+            </w:pPr>
+            <w:r>
+              <w:t xml:space="preserve">Add a </w:t>
+            </w:r>
+            <w:proofErr w:type="spellStart"/>
+            <w:r>
+              <w:t>stepdata</w:t>
+            </w:r>
+            <w:proofErr w:type="spellEnd"/>
+            <w:r>
+              <w:t xml:space="preserve"> object.  The oldest object is removed if the FIFO is at max length</w:t>
+            </w:r>
+          </w:p>
+        </w:tc>
+      </w:tr>
+      <w:tr>
+        <w:tc>
+          <w:tcPr>
+            <w:tcW w:w="4386" w:type="dxa"/>
+          </w:tcPr>
+          <w:p>
+            <w:pPr>
+              <w:pStyle w:val="ListParagraph"/>
+              <w:ind w:left="0"/>
+              <w:outlineLvl w:val="0"/>
+            </w:pPr>
+            <w:proofErr w:type="gramStart"/>
+            <w:r>
+              <w:t>pop</w:t>
+            </w:r>
+            <w:proofErr w:type="gramEnd"/>
+            <w:r>
+              <w:t>()</w:t>
+            </w:r>
+          </w:p>
+        </w:tc>
+        <w:tc>
+          <w:tcPr>
+            <w:tcW w:w="4398" w:type="dxa"/>
+          </w:tcPr>
+          <w:p>
+            <w:pPr>
+              <w:pStyle w:val="ListParagraph"/>
+              <w:ind w:left="0"/>
+              <w:outlineLvl w:val="0"/>
+            </w:pPr>
+            <w:r>
+              <w:t xml:space="preserve">Remove the newest </w:t>
+            </w:r>
+            <w:proofErr w:type="spellStart"/>
+            <w:r>
+              <w:t>stepdata</w:t>
+            </w:r>
+            <w:proofErr w:type="spellEnd"/>
+            <w:r>
+              <w:t xml:space="preserve"> object.  The oldest FIFO slot becomes empty</w:t>
+            </w:r>
+          </w:p>
+        </w:tc>
+      </w:tr>
+      <w:tr>
+        <w:tc>
+          <w:tcPr>
+            <w:tcW w:w="4386" w:type="dxa"/>
+          </w:tcPr>
+          <w:p>
+            <w:pPr>
+              <w:pStyle w:val="ListParagraph"/>
+              <w:ind w:left="0"/>
+              <w:outlineLvl w:val="0"/>
+            </w:pPr>
+            <w:proofErr w:type="gramStart"/>
+            <w:r>
+              <w:t>get</w:t>
+            </w:r>
+            <w:proofErr w:type="gramEnd"/>
+            <w:r>
+              <w:t>(index)</w:t>
+            </w:r>
+          </w:p>
+        </w:tc>
+        <w:tc>
+          <w:tcPr>
+            <w:tcW w:w="4398" w:type="dxa"/>
+          </w:tcPr>
+          <w:p>
+            <w:pPr>
+              <w:pStyle w:val="ListParagraph"/>
+              <w:ind w:left="0"/>
+              <w:outlineLvl w:val="0"/>
+            </w:pPr>
+            <w:r>
+              <w:t xml:space="preserve">Get the </w:t>
+            </w:r>
+            <w:proofErr w:type="spellStart"/>
+            <w:r>
+              <w:t>stepdata</w:t>
+            </w:r>
+            <w:proofErr w:type="spellEnd"/>
+            <w:r>
+              <w:t xml:space="preserve"> object at the index. Index 1 is the newest.  The object at the max index is the oldest.</w:t>
+            </w:r>
+          </w:p>
+        </w:tc>
+      </w:tr>
+      <w:tr>
+        <w:tc>
+          <w:tcPr>
+            <w:tcW w:w="4386" w:type="dxa"/>
+          </w:tcPr>
+          <w:p>
+            <w:pPr>
+              <w:pStyle w:val="ListParagraph"/>
+              <w:ind w:left="0"/>
+              <w:outlineLvl w:val="0"/>
+            </w:pPr>
+            <w:proofErr w:type="spellStart"/>
+            <w:proofErr w:type="gramStart"/>
+            <w:r>
+              <w:t>toString</w:t>
+            </w:r>
+            <w:proofErr w:type="spellEnd"/>
+            <w:proofErr w:type="gramEnd"/>
+            <w:r>
+              <w:t>()</w:t>
+            </w:r>
+          </w:p>
+        </w:tc>
+        <w:tc>
+          <w:tcPr>
+            <w:tcW w:w="4398" w:type="dxa"/>
+          </w:tcPr>
+          <w:p>
+            <w:pPr>
+              <w:pStyle w:val="ListParagraph"/>
+              <w:ind w:left="0"/>
+              <w:outlineLvl w:val="0"/>
+            </w:pPr>
+            <w:r>
+              <w:t xml:space="preserve">Prints out the step number for each object in the </w:t>
+            </w:r>
+            <w:proofErr w:type="spellStart"/>
+            <w:r>
+              <w:t>fifo</w:t>
+            </w:r>
+            <w:proofErr w:type="spellEnd"/>
+          </w:p>
+        </w:tc>
+      </w:tr>
+    </w:tbl>
+    <w:p>
+      <w:pPr>
+        <w:pStyle w:val="ListParagraph"/>
+        <w:ind w:left="792"/>
+        <w:outlineLvl w:val="0"/>
+      </w:pPr>
+      <w:r>
         <w:t xml:space="preserve"> </w:t>
       </w:r>
     </w:p>
@@ -3880,7 +4429,7 @@
         </w:numPr>
         <w:outlineLvl w:val="1"/>
       </w:pPr>
-      <w:bookmarkStart w:id="14" w:name="_Ref323302932"/>
+      <w:bookmarkStart w:id="15" w:name="_Ref323302932"/>
       <w:r>
         <w:t>Accessing Dx, and Ry for LBCB 1.  The first example accesses the displacement array for the LBCB 1 response directly.   The second example uses the StepData (</w:t>
       </w:r>
@@ -3910,7 +4459,7 @@
       <w:r>
         <w:t>) to get the displacement and forces for all of the LBCBs in numeric arrays.</w:t>
       </w:r>
-      <w:bookmarkEnd w:id="14"/>
+      <w:bookmarkEnd w:id="15"/>
     </w:p>
     <w:p>
       <w:pPr>
@@ -4189,6 +4738,7 @@
           <w:sz w:val="20"/>
           <w:szCs w:val="20"/>
         </w:rPr>
+        <w:lastRenderedPageBreak/>
         <w:t>fz = force(3);</w:t>
       </w:r>
     </w:p>
@@ -4654,7 +5204,6 @@
           <w:sz w:val="20"/>
           <w:szCs w:val="20"/>
         </w:rPr>
-        <w:lastRenderedPageBreak/>
         <w:t>if</w:t>
       </w:r>
       <w:proofErr w:type="gramEnd"/>
@@ -5555,6 +6104,7 @@
           <w:sz w:val="20"/>
           <w:szCs w:val="20"/>
         </w:rPr>
+        <w:lastRenderedPageBreak/>
         <w:t xml:space="preserve"> </w:t>
       </w:r>
     </w:p>
@@ -7193,7 +7743,6 @@
           <w:sz w:val="20"/>
           <w:szCs w:val="20"/>
         </w:rPr>
-        <w:lastRenderedPageBreak/>
         <w:t>step.lbcbCps</w:t>
       </w:r>
       <w:proofErr w:type="gramEnd"/>
@@ -7890,6 +8439,7 @@
         <w:outlineLvl w:val="1"/>
       </w:pPr>
       <w:r>
+        <w:lastRenderedPageBreak/>
         <w:t xml:space="preserve"> Assembling </w:t>
       </w:r>
       <w:proofErr w:type="gramStart"/>
@@ -9129,7 +9679,6 @@
         <w:dataBinding w:prefixMappings="xmlns:ns0='http://schemas.openxmlformats.org/package/2006/metadata/core-properties' xmlns:ns1='http://purl.org/dc/elements/1.1/'" w:xpath="/ns0:coreProperties[1]/ns1:title[1]" w:storeItemID="{6C3C8BC8-F283-45AE-878A-BAB7291924A1}"/>
         <w:text/>
       </w:sdtPr>
-      <w:sdtEndPr/>
       <w:sdtContent>
         <w:r>
           <w:rPr>
@@ -9155,7 +9704,7 @@
         <w:color w:val="4F81BD" w:themeColor="accent1"/>
         <w:sz w:val="24"/>
       </w:rPr>
-      <w:t>October 18, 2012</w:t>
+      <w:t>January 25, 2013</w:t>
     </w:r>
   </w:p>
 </w:hdr>
@@ -10416,13 +10965,13 @@
     <w:charset w:val="4E"/>
     <w:family w:val="auto"/>
     <w:pitch w:val="variable"/>
-    <w:sig w:usb0="00000001" w:usb1="08070000" w:usb2="00000010" w:usb3="00000000" w:csb0="00020000" w:csb1="00000000"/>
+    <w:sig w:usb0="E00002FF" w:usb1="6AC7FDFB" w:usb2="00000012" w:usb3="00000000" w:csb0="0002009F" w:csb1="00000000"/>
   </w:font>
   <w:font w:name="ＭＳ 明朝">
     <w:charset w:val="4E"/>
     <w:family w:val="auto"/>
     <w:pitch w:val="variable"/>
-    <w:sig w:usb0="00000001" w:usb1="08070000" w:usb2="00000010" w:usb3="00000000" w:csb0="00020000" w:csb1="00000000"/>
+    <w:sig w:usb0="E00002FF" w:usb1="6AC7FDFB" w:usb2="00000012" w:usb3="00000000" w:csb0="0002009F" w:csb1="00000000"/>
   </w:font>
   <w:font w:name="Tahoma">
     <w:panose1 w:val="020B0604030504040204"/>
@@ -10471,6 +11020,7 @@
   </w:compat>
   <w:rsids>
     <w:rsidRoot w:val="00412B32"/>
+    <w:rsid w:val="000D5F25"/>
     <w:rsid w:val="00412B32"/>
     <w:rsid w:val="00480FEE"/>
     <w:rsid w:val="00B35C03"/>
@@ -11242,7 +11792,7 @@
 </file>
 
 <file path=customXml/itemProps2.xml><?xml version="1.0" encoding="utf-8"?>
-<ds:datastoreItem xmlns:ds="http://schemas.openxmlformats.org/officeDocument/2006/customXml" ds:itemID="{2B044B3D-7125-4645-B224-830EFFA7DAF2}">
+<ds:datastoreItem xmlns:ds="http://schemas.openxmlformats.org/officeDocument/2006/customXml" ds:itemID="{5153BBC7-C314-A841-A9B8-66C9E700098A}">
   <ds:schemaRefs>
     <ds:schemaRef ds:uri="http://schemas.openxmlformats.org/officeDocument/2006/bibliography"/>
   </ds:schemaRefs>

</xml_diff>